<commit_message>
updating repo with all the changes
</commit_message>
<xml_diff>
--- a/GDD/GDD - Primordial Survival.docx
+++ b/GDD/GDD - Primordial Survival.docx
@@ -127,7 +127,35 @@
           <w:sz w:val="32"/>
           <w:szCs w:val="32"/>
         </w:rPr>
-        <w:t xml:space="preserve">Primordial Rogue-lite action-packed rogue-lite set in the microscopic world of microbes. Players can control one of </w:t>
+        <w:t xml:space="preserve">Primordial </w:t>
+      </w:r>
+      <w:r>
+        <w:rPr>
+          <w:sz w:val="32"/>
+          <w:szCs w:val="32"/>
+        </w:rPr>
+        <w:t xml:space="preserve">Survival is an </w:t>
+      </w:r>
+      <w:r>
+        <w:rPr>
+          <w:sz w:val="32"/>
+          <w:szCs w:val="32"/>
+        </w:rPr>
+        <w:t xml:space="preserve">action-packed rogue-lite set in the microscopic </w:t>
+      </w:r>
+      <w:r>
+        <w:rPr>
+          <w:sz w:val="32"/>
+          <w:szCs w:val="32"/>
+        </w:rPr>
+        <w:t>world.</w:t>
+      </w:r>
+      <w:r>
+        <w:rPr>
+          <w:sz w:val="32"/>
+          <w:szCs w:val="32"/>
+        </w:rPr>
+        <w:t xml:space="preserve"> Players can control one of </w:t>
       </w:r>
       <w:r>
         <w:rPr>
@@ -142,6 +170,20 @@
           <w:szCs w:val="32"/>
         </w:rPr>
         <w:t xml:space="preserve"> bacteria or viruses, navigating procedurally generated maps, fighting enemies, collecting items and progressing through portals to move to the next map or ending the run.</w:t>
+      </w:r>
+      <w:r>
+        <w:rPr>
+          <w:sz w:val="32"/>
+          <w:szCs w:val="32"/>
+        </w:rPr>
+        <w:t xml:space="preserve"> Earning points to unlock characters, items and meta progression each stage,</w:t>
+      </w:r>
+      <w:r>
+        <w:rPr>
+          <w:sz w:val="32"/>
+          <w:szCs w:val="32"/>
+        </w:rPr>
+        <w:t xml:space="preserve"> ending the run and beating bosses.</w:t>
       </w:r>
     </w:p>
     <w:p>
@@ -210,8 +252,8 @@
     <w:p>
       <w:pPr>
         <w:rPr>
-          <w:sz w:val="32"/>
-          <w:szCs w:val="32"/>
+          <w:sz w:val="28"/>
+          <w:szCs w:val="28"/>
         </w:rPr>
       </w:pPr>
       <w:r>
@@ -220,7 +262,14 @@
           <w:szCs w:val="32"/>
         </w:rPr>
         <w:tab/>
-        <w:t>Character Selection – Players can choose one of four playable characters with varied stats.</w:t>
+        <w:t xml:space="preserve">Character Selection – </w:t>
+      </w:r>
+      <w:r>
+        <w:rPr>
+          <w:sz w:val="28"/>
+          <w:szCs w:val="28"/>
+        </w:rPr>
+        <w:t>Players can choose one of four playable characters with varied stats.</w:t>
       </w:r>
     </w:p>
     <w:p>
@@ -236,7 +285,42 @@
           <w:szCs w:val="32"/>
         </w:rPr>
         <w:tab/>
-        <w:t>Procedural Map Generation – Each level is procedurally generated, with random terrain, obstacles and enemy placement. Each level has a random size within a specified min and max range.</w:t>
+        <w:t xml:space="preserve">Procedural Map Generation </w:t>
+      </w:r>
+      <w:r>
+        <w:rPr>
+          <w:sz w:val="28"/>
+          <w:szCs w:val="28"/>
+        </w:rPr>
+        <w:t>– Each level is procedurally generated, with random terrain</w:t>
+      </w:r>
+      <w:r>
+        <w:rPr>
+          <w:sz w:val="28"/>
+          <w:szCs w:val="28"/>
+        </w:rPr>
+        <w:t xml:space="preserve"> and</w:t>
+      </w:r>
+      <w:r>
+        <w:rPr>
+          <w:sz w:val="28"/>
+          <w:szCs w:val="28"/>
+        </w:rPr>
+        <w:t xml:space="preserve"> obstacles</w:t>
+      </w:r>
+      <w:r>
+        <w:rPr>
+          <w:sz w:val="28"/>
+          <w:szCs w:val="28"/>
+        </w:rPr>
+        <w:t xml:space="preserve">. </w:t>
+      </w:r>
+      <w:r>
+        <w:rPr>
+          <w:sz w:val="28"/>
+          <w:szCs w:val="28"/>
+        </w:rPr>
+        <w:t>Each level has a random size within a specified min and max range.</w:t>
       </w:r>
     </w:p>
     <w:p>
@@ -252,31 +336,1398 @@
           <w:szCs w:val="32"/>
         </w:rPr>
         <w:tab/>
-        <w:t>Player Movement – Freely move utilizing, WASD and the player always points toward the mouse cursor.</w:t>
-      </w:r>
-    </w:p>
-    <w:p>
-      <w:pPr>
-        <w:rPr>
-          <w:sz w:val="32"/>
-          <w:szCs w:val="32"/>
-        </w:rPr>
-      </w:pPr>
-      <w:r>
-        <w:rPr>
-          <w:sz w:val="32"/>
-          <w:szCs w:val="32"/>
-        </w:rPr>
+        <w:t xml:space="preserve">Player Movement – </w:t>
+      </w:r>
+      <w:r>
+        <w:rPr>
+          <w:sz w:val="28"/>
+          <w:szCs w:val="28"/>
+        </w:rPr>
+        <w:t>Freely move utilizing</w:t>
+      </w:r>
+      <w:r>
+        <w:rPr>
+          <w:sz w:val="28"/>
+          <w:szCs w:val="28"/>
+        </w:rPr>
+        <w:t xml:space="preserve"> the keyboard and mouse. WASD to move and mouse to aim. </w:t>
+      </w:r>
+    </w:p>
+    <w:p>
+      <w:pPr>
+        <w:rPr>
+          <w:sz w:val="28"/>
+          <w:szCs w:val="28"/>
+        </w:rPr>
+      </w:pPr>
+      <w:r>
+        <w:rPr>
+          <w:sz w:val="32"/>
+          <w:szCs w:val="32"/>
+        </w:rPr>
+        <w:lastRenderedPageBreak/>
         <w:tab/>
-        <w:t xml:space="preserve">Combat – Player has a primary attack (left-click) and secondary attack (right-click). Both are projectiles that travel </w:t>
-      </w:r>
-      <w:r>
-        <w:rPr>
-          <w:sz w:val="32"/>
-          <w:szCs w:val="32"/>
+        <w:t xml:space="preserve">Combat – </w:t>
+      </w:r>
+      <w:r>
+        <w:rPr>
+          <w:sz w:val="28"/>
+          <w:szCs w:val="28"/>
+        </w:rPr>
+        <w:t>Player has a primary attack (left-click) and secondary attack (right-click).</w:t>
+      </w:r>
+      <w:r>
+        <w:rPr>
+          <w:sz w:val="28"/>
+          <w:szCs w:val="28"/>
+        </w:rPr>
+        <w:t xml:space="preserve"> </w:t>
+      </w:r>
+    </w:p>
+    <w:p>
+      <w:pPr>
+        <w:rPr>
+          <w:sz w:val="28"/>
+          <w:szCs w:val="28"/>
+        </w:rPr>
+      </w:pPr>
+      <w:r>
+        <w:rPr>
+          <w:sz w:val="32"/>
+          <w:szCs w:val="32"/>
+        </w:rPr>
+        <w:tab/>
+        <w:t>Characters</w:t>
+      </w:r>
+      <w:r>
+        <w:rPr>
+          <w:sz w:val="32"/>
+          <w:szCs w:val="32"/>
+        </w:rPr>
+        <w:t xml:space="preserve"> - </w:t>
+      </w:r>
+      <w:r>
+        <w:rPr>
+          <w:sz w:val="28"/>
+          <w:szCs w:val="28"/>
+        </w:rPr>
+        <w:t>U</w:t>
+      </w:r>
+      <w:r>
+        <w:rPr>
+          <w:sz w:val="28"/>
+          <w:szCs w:val="28"/>
+        </w:rPr>
+        <w:t>nique attacks and abilities with one passive ability.</w:t>
+      </w:r>
+    </w:p>
+    <w:p>
+      <w:pPr>
+        <w:rPr>
+          <w:sz w:val="28"/>
+          <w:szCs w:val="28"/>
+        </w:rPr>
+      </w:pPr>
+      <w:r>
+        <w:rPr>
+          <w:sz w:val="28"/>
+          <w:szCs w:val="28"/>
+        </w:rPr>
+        <w:tab/>
+        <w:t>Character 1 – melee Bacterium</w:t>
+      </w:r>
+    </w:p>
+    <w:p>
+      <w:pPr>
+        <w:pStyle w:val="ListParagraph"/>
+        <w:numPr>
+          <w:ilvl w:val="0"/>
+          <w:numId w:val="9"/>
+        </w:numPr>
+        <w:rPr>
+          <w:sz w:val="28"/>
+          <w:szCs w:val="28"/>
+        </w:rPr>
+      </w:pPr>
+      <w:r>
+        <w:rPr>
+          <w:sz w:val="28"/>
+          <w:szCs w:val="28"/>
+        </w:rPr>
+        <w:t>Range 1-5</w:t>
+      </w:r>
+    </w:p>
+    <w:p>
+      <w:pPr>
+        <w:pStyle w:val="ListParagraph"/>
+        <w:numPr>
+          <w:ilvl w:val="0"/>
+          <w:numId w:val="9"/>
+        </w:numPr>
+        <w:rPr>
+          <w:sz w:val="28"/>
+          <w:szCs w:val="28"/>
+        </w:rPr>
+      </w:pPr>
+      <w:r>
+        <w:rPr>
+          <w:sz w:val="28"/>
+          <w:szCs w:val="28"/>
+        </w:rPr>
+        <w:t xml:space="preserve">Move </w:t>
+      </w:r>
+      <w:proofErr w:type="gramStart"/>
+      <w:r>
+        <w:rPr>
+          <w:sz w:val="28"/>
+          <w:szCs w:val="28"/>
+        </w:rPr>
+        <w:t>speed  6</w:t>
+      </w:r>
+      <w:proofErr w:type="gramEnd"/>
+    </w:p>
+    <w:p>
+      <w:pPr>
+        <w:pStyle w:val="ListParagraph"/>
+        <w:numPr>
+          <w:ilvl w:val="0"/>
+          <w:numId w:val="9"/>
+        </w:numPr>
+        <w:rPr>
+          <w:sz w:val="28"/>
+          <w:szCs w:val="28"/>
+        </w:rPr>
+      </w:pPr>
+      <w:r>
+        <w:rPr>
+          <w:sz w:val="28"/>
+          <w:szCs w:val="28"/>
+        </w:rPr>
+        <w:t>Health 50</w:t>
+      </w:r>
+    </w:p>
+    <w:p>
+      <w:pPr>
+        <w:pStyle w:val="ListParagraph"/>
+        <w:numPr>
+          <w:ilvl w:val="0"/>
+          <w:numId w:val="9"/>
+        </w:numPr>
+        <w:rPr>
+          <w:sz w:val="28"/>
+          <w:szCs w:val="28"/>
+        </w:rPr>
+      </w:pPr>
+      <w:r>
+        <w:rPr>
+          <w:sz w:val="28"/>
+          <w:szCs w:val="28"/>
+        </w:rPr>
+        <w:t xml:space="preserve">Health </w:t>
+      </w:r>
+      <w:proofErr w:type="gramStart"/>
+      <w:r>
+        <w:rPr>
+          <w:sz w:val="28"/>
+          <w:szCs w:val="28"/>
+        </w:rPr>
+        <w:t>regen</w:t>
+      </w:r>
+      <w:proofErr w:type="gramEnd"/>
+      <w:r>
+        <w:rPr>
+          <w:sz w:val="28"/>
+          <w:szCs w:val="28"/>
+        </w:rPr>
+        <w:t xml:space="preserve"> 7</w:t>
+      </w:r>
+    </w:p>
+    <w:p>
+      <w:pPr>
+        <w:pStyle w:val="ListParagraph"/>
+        <w:numPr>
+          <w:ilvl w:val="0"/>
+          <w:numId w:val="9"/>
+        </w:numPr>
+        <w:rPr>
+          <w:sz w:val="28"/>
+          <w:szCs w:val="28"/>
+        </w:rPr>
+      </w:pPr>
+      <w:r>
+        <w:rPr>
+          <w:sz w:val="28"/>
+          <w:szCs w:val="28"/>
+        </w:rPr>
+        <w:t>Shield 10</w:t>
+      </w:r>
+    </w:p>
+    <w:p>
+      <w:pPr>
+        <w:pStyle w:val="ListParagraph"/>
+        <w:numPr>
+          <w:ilvl w:val="0"/>
+          <w:numId w:val="9"/>
+        </w:numPr>
+        <w:rPr>
+          <w:sz w:val="28"/>
+          <w:szCs w:val="28"/>
+        </w:rPr>
+      </w:pPr>
+      <w:proofErr w:type="gramStart"/>
+      <w:r>
+        <w:rPr>
+          <w:sz w:val="28"/>
+          <w:szCs w:val="28"/>
+        </w:rPr>
+        <w:t>Shield</w:t>
+      </w:r>
+      <w:proofErr w:type="gramEnd"/>
+      <w:r>
+        <w:rPr>
+          <w:sz w:val="28"/>
+          <w:szCs w:val="28"/>
+        </w:rPr>
+        <w:t xml:space="preserve"> regen 2</w:t>
+      </w:r>
+    </w:p>
+    <w:p>
+      <w:pPr>
+        <w:pStyle w:val="ListParagraph"/>
+        <w:numPr>
+          <w:ilvl w:val="0"/>
+          <w:numId w:val="9"/>
+        </w:numPr>
+        <w:rPr>
+          <w:sz w:val="28"/>
+          <w:szCs w:val="28"/>
+        </w:rPr>
+      </w:pPr>
+      <w:r>
+        <w:rPr>
+          <w:sz w:val="28"/>
+          <w:szCs w:val="28"/>
+        </w:rPr>
+        <w:t>Primary attack speed 0.75</w:t>
+      </w:r>
+    </w:p>
+    <w:p>
+      <w:pPr>
+        <w:pStyle w:val="ListParagraph"/>
+        <w:numPr>
+          <w:ilvl w:val="0"/>
+          <w:numId w:val="9"/>
+        </w:numPr>
+        <w:rPr>
+          <w:sz w:val="28"/>
+          <w:szCs w:val="28"/>
+        </w:rPr>
+      </w:pPr>
+      <w:r>
+        <w:rPr>
+          <w:sz w:val="28"/>
+          <w:szCs w:val="28"/>
+        </w:rPr>
+        <w:t>Primary damage 10</w:t>
+      </w:r>
+    </w:p>
+    <w:p>
+      <w:pPr>
+        <w:pStyle w:val="ListParagraph"/>
+        <w:numPr>
+          <w:ilvl w:val="0"/>
+          <w:numId w:val="9"/>
+        </w:numPr>
+        <w:rPr>
+          <w:sz w:val="28"/>
+          <w:szCs w:val="28"/>
+        </w:rPr>
+      </w:pPr>
+      <w:r>
+        <w:rPr>
+          <w:sz w:val="28"/>
+          <w:szCs w:val="28"/>
+        </w:rPr>
+        <w:t>Secondary attack speed 0.5</w:t>
+      </w:r>
+    </w:p>
+    <w:p>
+      <w:pPr>
+        <w:pStyle w:val="ListParagraph"/>
+        <w:numPr>
+          <w:ilvl w:val="0"/>
+          <w:numId w:val="9"/>
+        </w:numPr>
+        <w:rPr>
+          <w:sz w:val="28"/>
+          <w:szCs w:val="28"/>
+        </w:rPr>
+      </w:pPr>
+      <w:r>
+        <w:rPr>
+          <w:sz w:val="28"/>
+          <w:szCs w:val="28"/>
+        </w:rPr>
+        <w:t>Secondary damage 15</w:t>
+      </w:r>
+    </w:p>
+    <w:p>
+      <w:pPr>
+        <w:pStyle w:val="ListParagraph"/>
+        <w:numPr>
+          <w:ilvl w:val="0"/>
+          <w:numId w:val="9"/>
+        </w:numPr>
+        <w:rPr>
+          <w:sz w:val="28"/>
+          <w:szCs w:val="28"/>
+        </w:rPr>
+      </w:pPr>
+      <w:r>
+        <w:rPr>
+          <w:sz w:val="28"/>
+          <w:szCs w:val="28"/>
+        </w:rPr>
+        <w:t>Elemental chance 0%</w:t>
+      </w:r>
+    </w:p>
+    <w:p>
+      <w:pPr>
+        <w:pStyle w:val="ListParagraph"/>
+        <w:numPr>
+          <w:ilvl w:val="0"/>
+          <w:numId w:val="9"/>
+        </w:numPr>
+        <w:rPr>
+          <w:sz w:val="28"/>
+          <w:szCs w:val="28"/>
+        </w:rPr>
+      </w:pPr>
+      <w:r>
+        <w:rPr>
+          <w:sz w:val="28"/>
+          <w:szCs w:val="28"/>
+        </w:rPr>
+        <w:t>Elemental damage 0%</w:t>
+      </w:r>
+    </w:p>
+    <w:p>
+      <w:pPr>
+        <w:pStyle w:val="ListParagraph"/>
+        <w:numPr>
+          <w:ilvl w:val="0"/>
+          <w:numId w:val="9"/>
+        </w:numPr>
+        <w:rPr>
+          <w:sz w:val="28"/>
+          <w:szCs w:val="28"/>
+        </w:rPr>
+      </w:pPr>
+      <w:r>
+        <w:rPr>
+          <w:sz w:val="28"/>
+          <w:szCs w:val="28"/>
+        </w:rPr>
+        <w:t>Critical chance 1%</w:t>
+      </w:r>
+    </w:p>
+    <w:p>
+      <w:pPr>
+        <w:pStyle w:val="ListParagraph"/>
+        <w:numPr>
+          <w:ilvl w:val="0"/>
+          <w:numId w:val="9"/>
+        </w:numPr>
+        <w:rPr>
+          <w:sz w:val="28"/>
+          <w:szCs w:val="28"/>
+        </w:rPr>
+      </w:pPr>
+      <w:r>
+        <w:rPr>
+          <w:sz w:val="28"/>
+          <w:szCs w:val="28"/>
+        </w:rPr>
+        <w:t xml:space="preserve">Critical damage </w:t>
+      </w:r>
+      <w:r>
+        <w:rPr>
+          <w:sz w:val="28"/>
+          <w:szCs w:val="28"/>
+        </w:rPr>
+        <w:t>15</w:t>
+      </w:r>
+      <w:r>
+        <w:rPr>
+          <w:sz w:val="28"/>
+          <w:szCs w:val="28"/>
+        </w:rPr>
+        <w:t>%</w:t>
+      </w:r>
+    </w:p>
+    <w:p>
+      <w:pPr>
+        <w:ind w:left="720"/>
+        <w:rPr>
+          <w:sz w:val="28"/>
+          <w:szCs w:val="28"/>
+        </w:rPr>
+      </w:pPr>
+      <w:r>
+        <w:rPr>
+          <w:sz w:val="28"/>
+          <w:szCs w:val="28"/>
+        </w:rPr>
+        <w:t>Character 2 – Ranged bacterium</w:t>
+      </w:r>
+    </w:p>
+    <w:p>
+      <w:pPr>
+        <w:pStyle w:val="ListParagraph"/>
+        <w:numPr>
+          <w:ilvl w:val="0"/>
+          <w:numId w:val="10"/>
+        </w:numPr>
+        <w:rPr>
+          <w:sz w:val="28"/>
+          <w:szCs w:val="28"/>
+        </w:rPr>
+      </w:pPr>
+      <w:r>
+        <w:rPr>
+          <w:sz w:val="28"/>
+          <w:szCs w:val="28"/>
+        </w:rPr>
+        <w:t>Range 3-10</w:t>
+      </w:r>
+    </w:p>
+    <w:p>
+      <w:pPr>
+        <w:pStyle w:val="ListParagraph"/>
+        <w:numPr>
+          <w:ilvl w:val="0"/>
+          <w:numId w:val="10"/>
+        </w:numPr>
+        <w:rPr>
+          <w:sz w:val="28"/>
+          <w:szCs w:val="28"/>
+        </w:rPr>
+      </w:pPr>
+      <w:r>
+        <w:rPr>
+          <w:sz w:val="28"/>
+          <w:szCs w:val="28"/>
+        </w:rPr>
+        <w:t>Move speed 5</w:t>
+      </w:r>
+    </w:p>
+    <w:p>
+      <w:pPr>
+        <w:pStyle w:val="ListParagraph"/>
+        <w:numPr>
+          <w:ilvl w:val="0"/>
+          <w:numId w:val="10"/>
+        </w:numPr>
+        <w:rPr>
+          <w:sz w:val="28"/>
+          <w:szCs w:val="28"/>
+        </w:rPr>
+      </w:pPr>
+      <w:r>
+        <w:rPr>
+          <w:sz w:val="28"/>
+          <w:szCs w:val="28"/>
+        </w:rPr>
+        <w:t>Health 40</w:t>
+      </w:r>
+    </w:p>
+    <w:p>
+      <w:pPr>
+        <w:pStyle w:val="ListParagraph"/>
+        <w:numPr>
+          <w:ilvl w:val="0"/>
+          <w:numId w:val="10"/>
+        </w:numPr>
+        <w:rPr>
+          <w:sz w:val="28"/>
+          <w:szCs w:val="28"/>
+        </w:rPr>
+      </w:pPr>
+      <w:r>
+        <w:rPr>
+          <w:sz w:val="28"/>
+          <w:szCs w:val="28"/>
+        </w:rPr>
+        <w:t>Health Regen 6</w:t>
+      </w:r>
+    </w:p>
+    <w:p>
+      <w:pPr>
+        <w:pStyle w:val="ListParagraph"/>
+        <w:numPr>
+          <w:ilvl w:val="0"/>
+          <w:numId w:val="10"/>
+        </w:numPr>
+        <w:rPr>
+          <w:sz w:val="28"/>
+          <w:szCs w:val="28"/>
+        </w:rPr>
+      </w:pPr>
+      <w:r>
+        <w:rPr>
+          <w:sz w:val="28"/>
+          <w:szCs w:val="28"/>
+        </w:rPr>
+        <w:t>Shield 8</w:t>
+      </w:r>
+    </w:p>
+    <w:p>
+      <w:pPr>
+        <w:pStyle w:val="ListParagraph"/>
+        <w:numPr>
+          <w:ilvl w:val="0"/>
+          <w:numId w:val="10"/>
+        </w:numPr>
+        <w:rPr>
+          <w:sz w:val="28"/>
+          <w:szCs w:val="28"/>
+        </w:rPr>
+      </w:pPr>
+      <w:proofErr w:type="gramStart"/>
+      <w:r>
+        <w:rPr>
+          <w:sz w:val="28"/>
+          <w:szCs w:val="28"/>
+        </w:rPr>
+        <w:t>Shield</w:t>
+      </w:r>
+      <w:proofErr w:type="gramEnd"/>
+      <w:r>
+        <w:rPr>
+          <w:sz w:val="28"/>
+          <w:szCs w:val="28"/>
+        </w:rPr>
+        <w:t xml:space="preserve"> regen 1</w:t>
+      </w:r>
+    </w:p>
+    <w:p>
+      <w:pPr>
+        <w:pStyle w:val="ListParagraph"/>
+        <w:numPr>
+          <w:ilvl w:val="0"/>
+          <w:numId w:val="10"/>
+        </w:numPr>
+        <w:rPr>
+          <w:sz w:val="28"/>
+          <w:szCs w:val="28"/>
+        </w:rPr>
+      </w:pPr>
+      <w:r>
+        <w:rPr>
+          <w:sz w:val="28"/>
+          <w:szCs w:val="28"/>
+        </w:rPr>
+        <w:t xml:space="preserve">Primary Attack </w:t>
+      </w:r>
+      <w:proofErr w:type="gramStart"/>
+      <w:r>
+        <w:rPr>
+          <w:sz w:val="28"/>
+          <w:szCs w:val="28"/>
+        </w:rPr>
+        <w:t>Speed  0.8</w:t>
+      </w:r>
+      <w:proofErr w:type="gramEnd"/>
+    </w:p>
+    <w:p>
+      <w:pPr>
+        <w:pStyle w:val="ListParagraph"/>
+        <w:numPr>
+          <w:ilvl w:val="0"/>
+          <w:numId w:val="10"/>
+        </w:numPr>
+        <w:rPr>
+          <w:sz w:val="28"/>
+          <w:szCs w:val="28"/>
+        </w:rPr>
+      </w:pPr>
+      <w:r>
+        <w:rPr>
+          <w:sz w:val="28"/>
+          <w:szCs w:val="28"/>
+        </w:rPr>
+        <w:t>Primary damage 8</w:t>
+      </w:r>
+    </w:p>
+    <w:p>
+      <w:pPr>
+        <w:pStyle w:val="ListParagraph"/>
+        <w:numPr>
+          <w:ilvl w:val="0"/>
+          <w:numId w:val="10"/>
+        </w:numPr>
+        <w:rPr>
+          <w:sz w:val="28"/>
+          <w:szCs w:val="28"/>
+        </w:rPr>
+      </w:pPr>
+      <w:r>
+        <w:rPr>
+          <w:sz w:val="28"/>
+          <w:szCs w:val="28"/>
+        </w:rPr>
+        <w:t>Secondary Attack Speed 0.5</w:t>
+      </w:r>
+    </w:p>
+    <w:p>
+      <w:pPr>
+        <w:pStyle w:val="ListParagraph"/>
+        <w:numPr>
+          <w:ilvl w:val="0"/>
+          <w:numId w:val="10"/>
+        </w:numPr>
+        <w:rPr>
+          <w:sz w:val="28"/>
+          <w:szCs w:val="28"/>
+        </w:rPr>
+      </w:pPr>
+      <w:r>
+        <w:rPr>
+          <w:sz w:val="28"/>
+          <w:szCs w:val="28"/>
+        </w:rPr>
+        <w:t>Secondary damage 18</w:t>
+      </w:r>
+    </w:p>
+    <w:p>
+      <w:pPr>
+        <w:pStyle w:val="ListParagraph"/>
+        <w:numPr>
+          <w:ilvl w:val="0"/>
+          <w:numId w:val="10"/>
+        </w:numPr>
+        <w:rPr>
+          <w:sz w:val="28"/>
+          <w:szCs w:val="28"/>
+        </w:rPr>
+      </w:pPr>
+      <w:r>
+        <w:rPr>
+          <w:sz w:val="28"/>
+          <w:szCs w:val="28"/>
+        </w:rPr>
+        <w:t>Elemental chance 0.5%</w:t>
+      </w:r>
+    </w:p>
+    <w:p>
+      <w:pPr>
+        <w:pStyle w:val="ListParagraph"/>
+        <w:numPr>
+          <w:ilvl w:val="0"/>
+          <w:numId w:val="10"/>
+        </w:numPr>
+        <w:rPr>
+          <w:sz w:val="28"/>
+          <w:szCs w:val="28"/>
+        </w:rPr>
+      </w:pPr>
+      <w:r>
+        <w:rPr>
+          <w:sz w:val="28"/>
+          <w:szCs w:val="28"/>
+        </w:rPr>
+        <w:t>Elemental damage 5</w:t>
+      </w:r>
+    </w:p>
+    <w:p>
+      <w:pPr>
+        <w:pStyle w:val="ListParagraph"/>
+        <w:numPr>
+          <w:ilvl w:val="0"/>
+          <w:numId w:val="10"/>
+        </w:numPr>
+        <w:rPr>
+          <w:sz w:val="28"/>
+          <w:szCs w:val="28"/>
+        </w:rPr>
+      </w:pPr>
+      <w:r>
+        <w:rPr>
+          <w:sz w:val="28"/>
+          <w:szCs w:val="28"/>
         </w:rPr>
         <w:lastRenderedPageBreak/>
-        <w:t>towards the mouse position with the secondary attack having a longer cooldown, higher damage and slower speed.</w:t>
+        <w:t>Critical chance 1.1%</w:t>
+      </w:r>
+    </w:p>
+    <w:p>
+      <w:pPr>
+        <w:pStyle w:val="ListParagraph"/>
+        <w:numPr>
+          <w:ilvl w:val="0"/>
+          <w:numId w:val="10"/>
+        </w:numPr>
+        <w:rPr>
+          <w:sz w:val="28"/>
+          <w:szCs w:val="28"/>
+        </w:rPr>
+      </w:pPr>
+      <w:r>
+        <w:rPr>
+          <w:sz w:val="28"/>
+          <w:szCs w:val="28"/>
+        </w:rPr>
+        <w:t>Critical Damage 8%</w:t>
+      </w:r>
+    </w:p>
+    <w:p>
+      <w:pPr>
+        <w:ind w:left="720"/>
+        <w:rPr>
+          <w:sz w:val="28"/>
+          <w:szCs w:val="28"/>
+        </w:rPr>
+      </w:pPr>
+      <w:r>
+        <w:rPr>
+          <w:sz w:val="28"/>
+          <w:szCs w:val="28"/>
+        </w:rPr>
+        <w:t>Character 3 – Melee Virus</w:t>
+      </w:r>
+    </w:p>
+    <w:p>
+      <w:pPr>
+        <w:pStyle w:val="ListParagraph"/>
+        <w:numPr>
+          <w:ilvl w:val="0"/>
+          <w:numId w:val="11"/>
+        </w:numPr>
+        <w:rPr>
+          <w:sz w:val="28"/>
+          <w:szCs w:val="28"/>
+        </w:rPr>
+      </w:pPr>
+      <w:r>
+        <w:rPr>
+          <w:sz w:val="28"/>
+          <w:szCs w:val="28"/>
+        </w:rPr>
+        <w:t>Range 1-6</w:t>
+      </w:r>
+    </w:p>
+    <w:p>
+      <w:pPr>
+        <w:pStyle w:val="ListParagraph"/>
+        <w:numPr>
+          <w:ilvl w:val="0"/>
+          <w:numId w:val="11"/>
+        </w:numPr>
+        <w:rPr>
+          <w:sz w:val="28"/>
+          <w:szCs w:val="28"/>
+        </w:rPr>
+      </w:pPr>
+      <w:r>
+        <w:rPr>
+          <w:sz w:val="28"/>
+          <w:szCs w:val="28"/>
+        </w:rPr>
+        <w:t>Move speed 8</w:t>
+      </w:r>
+    </w:p>
+    <w:p>
+      <w:pPr>
+        <w:pStyle w:val="ListParagraph"/>
+        <w:numPr>
+          <w:ilvl w:val="0"/>
+          <w:numId w:val="11"/>
+        </w:numPr>
+        <w:rPr>
+          <w:sz w:val="28"/>
+          <w:szCs w:val="28"/>
+        </w:rPr>
+      </w:pPr>
+      <w:r>
+        <w:rPr>
+          <w:sz w:val="28"/>
+          <w:szCs w:val="28"/>
+        </w:rPr>
+        <w:t>Health 55</w:t>
+      </w:r>
+    </w:p>
+    <w:p>
+      <w:pPr>
+        <w:pStyle w:val="ListParagraph"/>
+        <w:numPr>
+          <w:ilvl w:val="0"/>
+          <w:numId w:val="11"/>
+        </w:numPr>
+        <w:rPr>
+          <w:sz w:val="28"/>
+          <w:szCs w:val="28"/>
+        </w:rPr>
+      </w:pPr>
+      <w:r>
+        <w:rPr>
+          <w:sz w:val="28"/>
+          <w:szCs w:val="28"/>
+        </w:rPr>
+        <w:t xml:space="preserve">Health </w:t>
+      </w:r>
+      <w:proofErr w:type="gramStart"/>
+      <w:r>
+        <w:rPr>
+          <w:sz w:val="28"/>
+          <w:szCs w:val="28"/>
+        </w:rPr>
+        <w:t>regen</w:t>
+      </w:r>
+      <w:proofErr w:type="gramEnd"/>
+      <w:r>
+        <w:rPr>
+          <w:sz w:val="28"/>
+          <w:szCs w:val="28"/>
+        </w:rPr>
+        <w:t xml:space="preserve"> 9</w:t>
+      </w:r>
+    </w:p>
+    <w:p>
+      <w:pPr>
+        <w:pStyle w:val="ListParagraph"/>
+        <w:numPr>
+          <w:ilvl w:val="0"/>
+          <w:numId w:val="11"/>
+        </w:numPr>
+        <w:rPr>
+          <w:sz w:val="28"/>
+          <w:szCs w:val="28"/>
+        </w:rPr>
+      </w:pPr>
+      <w:r>
+        <w:rPr>
+          <w:sz w:val="28"/>
+          <w:szCs w:val="28"/>
+        </w:rPr>
+        <w:t>Shield 13</w:t>
+      </w:r>
+    </w:p>
+    <w:p>
+      <w:pPr>
+        <w:pStyle w:val="ListParagraph"/>
+        <w:numPr>
+          <w:ilvl w:val="0"/>
+          <w:numId w:val="11"/>
+        </w:numPr>
+        <w:rPr>
+          <w:sz w:val="28"/>
+          <w:szCs w:val="28"/>
+        </w:rPr>
+      </w:pPr>
+      <w:proofErr w:type="gramStart"/>
+      <w:r>
+        <w:rPr>
+          <w:sz w:val="28"/>
+          <w:szCs w:val="28"/>
+        </w:rPr>
+        <w:t>Shield</w:t>
+      </w:r>
+      <w:proofErr w:type="gramEnd"/>
+      <w:r>
+        <w:rPr>
+          <w:sz w:val="28"/>
+          <w:szCs w:val="28"/>
+        </w:rPr>
+        <w:t xml:space="preserve"> regen 3</w:t>
+      </w:r>
+    </w:p>
+    <w:p>
+      <w:pPr>
+        <w:pStyle w:val="ListParagraph"/>
+        <w:numPr>
+          <w:ilvl w:val="0"/>
+          <w:numId w:val="11"/>
+        </w:numPr>
+        <w:rPr>
+          <w:sz w:val="28"/>
+          <w:szCs w:val="28"/>
+        </w:rPr>
+      </w:pPr>
+      <w:r>
+        <w:rPr>
+          <w:sz w:val="28"/>
+          <w:szCs w:val="28"/>
+        </w:rPr>
+        <w:t>Primary attack speed 0.6</w:t>
+      </w:r>
+    </w:p>
+    <w:p>
+      <w:pPr>
+        <w:pStyle w:val="ListParagraph"/>
+        <w:numPr>
+          <w:ilvl w:val="0"/>
+          <w:numId w:val="11"/>
+        </w:numPr>
+        <w:rPr>
+          <w:sz w:val="28"/>
+          <w:szCs w:val="28"/>
+        </w:rPr>
+      </w:pPr>
+      <w:r>
+        <w:rPr>
+          <w:sz w:val="28"/>
+          <w:szCs w:val="28"/>
+        </w:rPr>
+        <w:t>Primary damage 12</w:t>
+      </w:r>
+    </w:p>
+    <w:p>
+      <w:pPr>
+        <w:pStyle w:val="ListParagraph"/>
+        <w:numPr>
+          <w:ilvl w:val="0"/>
+          <w:numId w:val="11"/>
+        </w:numPr>
+        <w:rPr>
+          <w:sz w:val="28"/>
+          <w:szCs w:val="28"/>
+        </w:rPr>
+      </w:pPr>
+      <w:r>
+        <w:rPr>
+          <w:sz w:val="28"/>
+          <w:szCs w:val="28"/>
+        </w:rPr>
+        <w:t>Secondary attack speed 0.4</w:t>
+      </w:r>
+    </w:p>
+    <w:p>
+      <w:pPr>
+        <w:pStyle w:val="ListParagraph"/>
+        <w:numPr>
+          <w:ilvl w:val="0"/>
+          <w:numId w:val="11"/>
+        </w:numPr>
+        <w:rPr>
+          <w:sz w:val="28"/>
+          <w:szCs w:val="28"/>
+        </w:rPr>
+      </w:pPr>
+      <w:r>
+        <w:rPr>
+          <w:sz w:val="28"/>
+          <w:szCs w:val="28"/>
+        </w:rPr>
+        <w:t>Secondary damage 18</w:t>
+      </w:r>
+    </w:p>
+    <w:p>
+      <w:pPr>
+        <w:pStyle w:val="ListParagraph"/>
+        <w:numPr>
+          <w:ilvl w:val="0"/>
+          <w:numId w:val="11"/>
+        </w:numPr>
+        <w:rPr>
+          <w:sz w:val="28"/>
+          <w:szCs w:val="28"/>
+        </w:rPr>
+      </w:pPr>
+      <w:r>
+        <w:rPr>
+          <w:sz w:val="28"/>
+          <w:szCs w:val="28"/>
+        </w:rPr>
+        <w:t>Elemental chance 1.5%</w:t>
+      </w:r>
+    </w:p>
+    <w:p>
+      <w:pPr>
+        <w:pStyle w:val="ListParagraph"/>
+        <w:numPr>
+          <w:ilvl w:val="0"/>
+          <w:numId w:val="11"/>
+        </w:numPr>
+        <w:rPr>
+          <w:sz w:val="28"/>
+          <w:szCs w:val="28"/>
+        </w:rPr>
+      </w:pPr>
+      <w:r>
+        <w:rPr>
+          <w:sz w:val="28"/>
+          <w:szCs w:val="28"/>
+        </w:rPr>
+        <w:t>Elemental damage 7</w:t>
+      </w:r>
+    </w:p>
+    <w:p>
+      <w:pPr>
+        <w:pStyle w:val="ListParagraph"/>
+        <w:numPr>
+          <w:ilvl w:val="0"/>
+          <w:numId w:val="11"/>
+        </w:numPr>
+        <w:rPr>
+          <w:sz w:val="28"/>
+          <w:szCs w:val="28"/>
+        </w:rPr>
+      </w:pPr>
+      <w:r>
+        <w:rPr>
+          <w:sz w:val="28"/>
+          <w:szCs w:val="28"/>
+        </w:rPr>
+        <w:t>Critical chance 1.25%</w:t>
+      </w:r>
+    </w:p>
+    <w:p>
+      <w:pPr>
+        <w:pStyle w:val="ListParagraph"/>
+        <w:numPr>
+          <w:ilvl w:val="0"/>
+          <w:numId w:val="11"/>
+        </w:numPr>
+        <w:rPr>
+          <w:sz w:val="28"/>
+          <w:szCs w:val="28"/>
+        </w:rPr>
+      </w:pPr>
+      <w:r>
+        <w:rPr>
+          <w:sz w:val="28"/>
+          <w:szCs w:val="28"/>
+        </w:rPr>
+        <w:t>Critical damage 22%</w:t>
+      </w:r>
+    </w:p>
+    <w:p>
+      <w:pPr>
+        <w:ind w:left="720"/>
+        <w:rPr>
+          <w:sz w:val="28"/>
+          <w:szCs w:val="28"/>
+        </w:rPr>
+      </w:pPr>
+      <w:r>
+        <w:rPr>
+          <w:sz w:val="28"/>
+          <w:szCs w:val="28"/>
+        </w:rPr>
+        <w:t>Character 4 – Ranged Virus</w:t>
+      </w:r>
+    </w:p>
+    <w:p>
+      <w:pPr>
+        <w:pStyle w:val="ListParagraph"/>
+        <w:numPr>
+          <w:ilvl w:val="0"/>
+          <w:numId w:val="12"/>
+        </w:numPr>
+        <w:rPr>
+          <w:sz w:val="28"/>
+          <w:szCs w:val="28"/>
+        </w:rPr>
+      </w:pPr>
+      <w:r>
+        <w:rPr>
+          <w:sz w:val="28"/>
+          <w:szCs w:val="28"/>
+        </w:rPr>
+        <w:t>Range 4-15</w:t>
+      </w:r>
+    </w:p>
+    <w:p>
+      <w:pPr>
+        <w:pStyle w:val="ListParagraph"/>
+        <w:numPr>
+          <w:ilvl w:val="0"/>
+          <w:numId w:val="12"/>
+        </w:numPr>
+        <w:rPr>
+          <w:sz w:val="28"/>
+          <w:szCs w:val="28"/>
+        </w:rPr>
+      </w:pPr>
+      <w:r>
+        <w:rPr>
+          <w:sz w:val="28"/>
+          <w:szCs w:val="28"/>
+        </w:rPr>
+        <w:t>Move speed 7</w:t>
+      </w:r>
+    </w:p>
+    <w:p>
+      <w:pPr>
+        <w:pStyle w:val="ListParagraph"/>
+        <w:numPr>
+          <w:ilvl w:val="0"/>
+          <w:numId w:val="12"/>
+        </w:numPr>
+        <w:rPr>
+          <w:sz w:val="28"/>
+          <w:szCs w:val="28"/>
+        </w:rPr>
+      </w:pPr>
+      <w:r>
+        <w:rPr>
+          <w:sz w:val="28"/>
+          <w:szCs w:val="28"/>
+        </w:rPr>
+        <w:t>Health 45</w:t>
+      </w:r>
+    </w:p>
+    <w:p>
+      <w:pPr>
+        <w:pStyle w:val="ListParagraph"/>
+        <w:numPr>
+          <w:ilvl w:val="0"/>
+          <w:numId w:val="12"/>
+        </w:numPr>
+        <w:rPr>
+          <w:sz w:val="28"/>
+          <w:szCs w:val="28"/>
+        </w:rPr>
+      </w:pPr>
+      <w:r>
+        <w:rPr>
+          <w:sz w:val="28"/>
+          <w:szCs w:val="28"/>
+        </w:rPr>
+        <w:t xml:space="preserve">Health </w:t>
+      </w:r>
+      <w:proofErr w:type="gramStart"/>
+      <w:r>
+        <w:rPr>
+          <w:sz w:val="28"/>
+          <w:szCs w:val="28"/>
+        </w:rPr>
+        <w:t>regen</w:t>
+      </w:r>
+      <w:proofErr w:type="gramEnd"/>
+      <w:r>
+        <w:rPr>
+          <w:sz w:val="28"/>
+          <w:szCs w:val="28"/>
+        </w:rPr>
+        <w:t xml:space="preserve"> 7</w:t>
+      </w:r>
+    </w:p>
+    <w:p>
+      <w:pPr>
+        <w:pStyle w:val="ListParagraph"/>
+        <w:numPr>
+          <w:ilvl w:val="0"/>
+          <w:numId w:val="12"/>
+        </w:numPr>
+        <w:rPr>
+          <w:sz w:val="28"/>
+          <w:szCs w:val="28"/>
+        </w:rPr>
+      </w:pPr>
+      <w:r>
+        <w:rPr>
+          <w:sz w:val="28"/>
+          <w:szCs w:val="28"/>
+        </w:rPr>
+        <w:t>Shield 12</w:t>
+      </w:r>
+    </w:p>
+    <w:p>
+      <w:pPr>
+        <w:pStyle w:val="ListParagraph"/>
+        <w:numPr>
+          <w:ilvl w:val="0"/>
+          <w:numId w:val="12"/>
+        </w:numPr>
+        <w:rPr>
+          <w:sz w:val="28"/>
+          <w:szCs w:val="28"/>
+        </w:rPr>
+      </w:pPr>
+      <w:proofErr w:type="gramStart"/>
+      <w:r>
+        <w:rPr>
+          <w:sz w:val="28"/>
+          <w:szCs w:val="28"/>
+        </w:rPr>
+        <w:t>Shield</w:t>
+      </w:r>
+      <w:proofErr w:type="gramEnd"/>
+      <w:r>
+        <w:rPr>
+          <w:sz w:val="28"/>
+          <w:szCs w:val="28"/>
+        </w:rPr>
+        <w:t xml:space="preserve"> regen 2.5</w:t>
+      </w:r>
+    </w:p>
+    <w:p>
+      <w:pPr>
+        <w:pStyle w:val="ListParagraph"/>
+        <w:numPr>
+          <w:ilvl w:val="0"/>
+          <w:numId w:val="12"/>
+        </w:numPr>
+        <w:rPr>
+          <w:sz w:val="28"/>
+          <w:szCs w:val="28"/>
+        </w:rPr>
+      </w:pPr>
+      <w:r>
+        <w:rPr>
+          <w:sz w:val="28"/>
+          <w:szCs w:val="28"/>
+        </w:rPr>
+        <w:t>Primary attack speed 0.85</w:t>
+      </w:r>
+    </w:p>
+    <w:p>
+      <w:pPr>
+        <w:pStyle w:val="ListParagraph"/>
+        <w:numPr>
+          <w:ilvl w:val="0"/>
+          <w:numId w:val="12"/>
+        </w:numPr>
+        <w:rPr>
+          <w:sz w:val="28"/>
+          <w:szCs w:val="28"/>
+        </w:rPr>
+      </w:pPr>
+      <w:r>
+        <w:rPr>
+          <w:sz w:val="28"/>
+          <w:szCs w:val="28"/>
+        </w:rPr>
+        <w:t>Primary damage 10</w:t>
+      </w:r>
+    </w:p>
+    <w:p>
+      <w:pPr>
+        <w:pStyle w:val="ListParagraph"/>
+        <w:numPr>
+          <w:ilvl w:val="0"/>
+          <w:numId w:val="12"/>
+        </w:numPr>
+        <w:rPr>
+          <w:sz w:val="28"/>
+          <w:szCs w:val="28"/>
+        </w:rPr>
+      </w:pPr>
+      <w:r>
+        <w:rPr>
+          <w:sz w:val="28"/>
+          <w:szCs w:val="28"/>
+        </w:rPr>
+        <w:t>Secondary attack speed 0.75</w:t>
+      </w:r>
+    </w:p>
+    <w:p>
+      <w:pPr>
+        <w:pStyle w:val="ListParagraph"/>
+        <w:numPr>
+          <w:ilvl w:val="0"/>
+          <w:numId w:val="12"/>
+        </w:numPr>
+        <w:rPr>
+          <w:sz w:val="28"/>
+          <w:szCs w:val="28"/>
+        </w:rPr>
+      </w:pPr>
+      <w:r>
+        <w:rPr>
+          <w:sz w:val="28"/>
+          <w:szCs w:val="28"/>
+        </w:rPr>
+        <w:t>Secondary damage 2</w:t>
+      </w:r>
+      <w:r>
+        <w:rPr>
+          <w:sz w:val="28"/>
+          <w:szCs w:val="28"/>
+        </w:rPr>
+        <w:t>1</w:t>
+      </w:r>
+    </w:p>
+    <w:p>
+      <w:pPr>
+        <w:pStyle w:val="ListParagraph"/>
+        <w:numPr>
+          <w:ilvl w:val="0"/>
+          <w:numId w:val="12"/>
+        </w:numPr>
+        <w:rPr>
+          <w:sz w:val="28"/>
+          <w:szCs w:val="28"/>
+        </w:rPr>
+      </w:pPr>
+      <w:r>
+        <w:rPr>
+          <w:sz w:val="28"/>
+          <w:szCs w:val="28"/>
+        </w:rPr>
+        <w:t>Elemental chance 1.75%</w:t>
+      </w:r>
+    </w:p>
+    <w:p>
+      <w:pPr>
+        <w:pStyle w:val="ListParagraph"/>
+        <w:numPr>
+          <w:ilvl w:val="0"/>
+          <w:numId w:val="12"/>
+        </w:numPr>
+        <w:rPr>
+          <w:sz w:val="28"/>
+          <w:szCs w:val="28"/>
+        </w:rPr>
+      </w:pPr>
+      <w:r>
+        <w:rPr>
+          <w:sz w:val="28"/>
+          <w:szCs w:val="28"/>
+        </w:rPr>
+        <w:t>Elemental damage 10</w:t>
+      </w:r>
+    </w:p>
+    <w:p>
+      <w:pPr>
+        <w:pStyle w:val="ListParagraph"/>
+        <w:numPr>
+          <w:ilvl w:val="0"/>
+          <w:numId w:val="12"/>
+        </w:numPr>
+        <w:rPr>
+          <w:sz w:val="28"/>
+          <w:szCs w:val="28"/>
+        </w:rPr>
+      </w:pPr>
+      <w:r>
+        <w:rPr>
+          <w:sz w:val="28"/>
+          <w:szCs w:val="28"/>
+        </w:rPr>
+        <w:t>Critical chance 1.3%</w:t>
+      </w:r>
+    </w:p>
+    <w:p>
+      <w:pPr>
+        <w:pStyle w:val="ListParagraph"/>
+        <w:numPr>
+          <w:ilvl w:val="0"/>
+          <w:numId w:val="12"/>
+        </w:numPr>
+        <w:rPr>
+          <w:sz w:val="28"/>
+          <w:szCs w:val="28"/>
+        </w:rPr>
+      </w:pPr>
+      <w:r>
+        <w:rPr>
+          <w:sz w:val="28"/>
+          <w:szCs w:val="28"/>
+        </w:rPr>
+        <w:lastRenderedPageBreak/>
+        <w:t>Critical damage 25%</w:t>
       </w:r>
     </w:p>
     <w:p>
@@ -292,14 +1743,88 @@
           <w:szCs w:val="32"/>
         </w:rPr>
         <w:tab/>
-        <w:t>Items – Are scattered across the map randomly with the level generation</w:t>
-      </w:r>
-      <w:r>
-        <w:rPr>
-          <w:sz w:val="32"/>
-          <w:szCs w:val="32"/>
-        </w:rPr>
-        <w:t>. They can modify all of the player stats. Primary and secondary damage, attack speed (cooldown), range. Health, shield, regens, elemental and critical, chance and damage.</w:t>
+        <w:t xml:space="preserve">Items – </w:t>
+      </w:r>
+      <w:r>
+        <w:rPr>
+          <w:sz w:val="28"/>
+          <w:szCs w:val="28"/>
+        </w:rPr>
+        <w:t>Are scattered across the map randomly with the level generation</w:t>
+      </w:r>
+      <w:r>
+        <w:rPr>
+          <w:sz w:val="28"/>
+          <w:szCs w:val="28"/>
+        </w:rPr>
+        <w:t xml:space="preserve">. </w:t>
+      </w:r>
+      <w:r>
+        <w:rPr>
+          <w:sz w:val="28"/>
+          <w:szCs w:val="28"/>
+        </w:rPr>
+        <w:t xml:space="preserve">They modify the various player stats: </w:t>
+      </w:r>
+      <w:r>
+        <w:rPr>
+          <w:sz w:val="28"/>
+          <w:szCs w:val="28"/>
+        </w:rPr>
+        <w:t>Primary and secondary damage, attack speed (cooldown), range. Health, shield, regens, elemental and critical, chance and damage.</w:t>
+      </w:r>
+    </w:p>
+    <w:p>
+      <w:pPr>
+        <w:rPr>
+          <w:sz w:val="28"/>
+          <w:szCs w:val="28"/>
+        </w:rPr>
+      </w:pPr>
+      <w:r>
+        <w:rPr>
+          <w:sz w:val="32"/>
+          <w:szCs w:val="32"/>
+        </w:rPr>
+        <w:tab/>
+        <w:t xml:space="preserve">Item rarity – </w:t>
+      </w:r>
+      <w:r>
+        <w:rPr>
+          <w:sz w:val="28"/>
+          <w:szCs w:val="28"/>
+        </w:rPr>
+        <w:t>Items will have varying rarity, common (white), uncommon (gre</w:t>
+      </w:r>
+      <w:r>
+        <w:rPr>
+          <w:sz w:val="28"/>
+          <w:szCs w:val="28"/>
+        </w:rPr>
+        <w:t>en</w:t>
+      </w:r>
+      <w:r>
+        <w:rPr>
+          <w:sz w:val="28"/>
+          <w:szCs w:val="28"/>
+        </w:rPr>
+        <w:t>), rare (blue), legendary (orange) and unique (red).</w:t>
+      </w:r>
+    </w:p>
+    <w:p>
+      <w:pPr>
+        <w:rPr>
+          <w:sz w:val="32"/>
+          <w:szCs w:val="32"/>
+        </w:rPr>
+      </w:pPr>
+      <w:r>
+        <w:rPr>
+          <w:sz w:val="28"/>
+          <w:szCs w:val="28"/>
+        </w:rPr>
+        <w:tab/>
+        <w:t>Or utilize color to show which stat that item will modify?</w:t>
       </w:r>
     </w:p>
     <w:p>
@@ -331,7 +1856,386 @@
           <w:szCs w:val="32"/>
         </w:rPr>
         <w:tab/>
-        <w:t>Enemies – Spawned randomly on the map with level generation, they randomly walk around the map until the player is in their detection range then will try to attack the player. Having their own stats: health, damage, attack speed (cooldown) experience. Health bar shows up once they have taken damage.</w:t>
+        <w:t xml:space="preserve">Enemies – </w:t>
+      </w:r>
+      <w:r>
+        <w:rPr>
+          <w:sz w:val="28"/>
+          <w:szCs w:val="28"/>
+        </w:rPr>
+        <w:t xml:space="preserve">Spawned </w:t>
+      </w:r>
+      <w:r>
+        <w:rPr>
+          <w:sz w:val="28"/>
+          <w:szCs w:val="28"/>
+        </w:rPr>
+        <w:t>dynamically on the map for 1-3 minutes</w:t>
+      </w:r>
+      <w:r>
+        <w:rPr>
+          <w:sz w:val="28"/>
+          <w:szCs w:val="28"/>
+        </w:rPr>
+        <w:t>.</w:t>
+      </w:r>
+      <w:r>
+        <w:rPr>
+          <w:sz w:val="28"/>
+          <w:szCs w:val="28"/>
+        </w:rPr>
+        <w:t xml:space="preserve"> They will actively seek out the player.</w:t>
+      </w:r>
+      <w:r>
+        <w:rPr>
+          <w:sz w:val="28"/>
+          <w:szCs w:val="28"/>
+        </w:rPr>
+        <w:t xml:space="preserve"> Having their own stats: health, damage, attack speed (cooldown) experience. Health bar shows up once they have taken damage.</w:t>
+      </w:r>
+    </w:p>
+    <w:p>
+      <w:pPr>
+        <w:pStyle w:val="ListParagraph"/>
+        <w:numPr>
+          <w:ilvl w:val="0"/>
+          <w:numId w:val="8"/>
+        </w:numPr>
+        <w:rPr>
+          <w:sz w:val="28"/>
+          <w:szCs w:val="28"/>
+        </w:rPr>
+      </w:pPr>
+      <w:r>
+        <w:rPr>
+          <w:sz w:val="28"/>
+          <w:szCs w:val="28"/>
+        </w:rPr>
+        <w:t>Touch enemies’ range of 0.</w:t>
+      </w:r>
+    </w:p>
+    <w:p>
+      <w:pPr>
+        <w:pStyle w:val="ListParagraph"/>
+        <w:numPr>
+          <w:ilvl w:val="1"/>
+          <w:numId w:val="8"/>
+        </w:numPr>
+        <w:rPr>
+          <w:sz w:val="28"/>
+          <w:szCs w:val="28"/>
+        </w:rPr>
+      </w:pPr>
+      <w:r>
+        <w:rPr>
+          <w:sz w:val="28"/>
+          <w:szCs w:val="28"/>
+        </w:rPr>
+        <w:t>Can dash towards the player. Range of 3.</w:t>
+      </w:r>
+    </w:p>
+    <w:p>
+      <w:pPr>
+        <w:pStyle w:val="ListParagraph"/>
+        <w:numPr>
+          <w:ilvl w:val="1"/>
+          <w:numId w:val="8"/>
+        </w:numPr>
+        <w:rPr>
+          <w:sz w:val="28"/>
+          <w:szCs w:val="28"/>
+        </w:rPr>
+      </w:pPr>
+      <w:r>
+        <w:rPr>
+          <w:sz w:val="28"/>
+          <w:szCs w:val="28"/>
+        </w:rPr>
+        <w:t>Moves quickly. Move speed 8.</w:t>
+      </w:r>
+    </w:p>
+    <w:p>
+      <w:pPr>
+        <w:pStyle w:val="ListParagraph"/>
+        <w:numPr>
+          <w:ilvl w:val="1"/>
+          <w:numId w:val="8"/>
+        </w:numPr>
+        <w:rPr>
+          <w:sz w:val="28"/>
+          <w:szCs w:val="28"/>
+        </w:rPr>
+      </w:pPr>
+      <w:r>
+        <w:rPr>
+          <w:sz w:val="28"/>
+          <w:szCs w:val="28"/>
+        </w:rPr>
+        <w:t>Low health/shield. 15 health no shield until difficulty reaches that point.</w:t>
+      </w:r>
+    </w:p>
+    <w:p>
+      <w:pPr>
+        <w:pStyle w:val="ListParagraph"/>
+        <w:numPr>
+          <w:ilvl w:val="0"/>
+          <w:numId w:val="8"/>
+        </w:numPr>
+        <w:rPr>
+          <w:sz w:val="28"/>
+          <w:szCs w:val="28"/>
+        </w:rPr>
+      </w:pPr>
+      <w:r>
+        <w:rPr>
+          <w:sz w:val="28"/>
+          <w:szCs w:val="28"/>
+        </w:rPr>
+        <w:t>Melee enemies’ range of up to 3.</w:t>
+      </w:r>
+    </w:p>
+    <w:p>
+      <w:pPr>
+        <w:pStyle w:val="ListParagraph"/>
+        <w:numPr>
+          <w:ilvl w:val="1"/>
+          <w:numId w:val="8"/>
+        </w:numPr>
+        <w:rPr>
+          <w:sz w:val="28"/>
+          <w:szCs w:val="28"/>
+        </w:rPr>
+      </w:pPr>
+      <w:r>
+        <w:rPr>
+          <w:sz w:val="28"/>
+          <w:szCs w:val="28"/>
+        </w:rPr>
+        <w:t>Can dash towards the player. Range of 6.</w:t>
+      </w:r>
+    </w:p>
+    <w:p>
+      <w:pPr>
+        <w:pStyle w:val="ListParagraph"/>
+        <w:numPr>
+          <w:ilvl w:val="1"/>
+          <w:numId w:val="8"/>
+        </w:numPr>
+        <w:rPr>
+          <w:sz w:val="28"/>
+          <w:szCs w:val="28"/>
+        </w:rPr>
+      </w:pPr>
+      <w:r>
+        <w:rPr>
+          <w:sz w:val="28"/>
+          <w:szCs w:val="28"/>
+        </w:rPr>
+        <w:t>Moves slower than touch enemies. Move speed 6.</w:t>
+      </w:r>
+    </w:p>
+    <w:p>
+      <w:pPr>
+        <w:pStyle w:val="ListParagraph"/>
+        <w:numPr>
+          <w:ilvl w:val="1"/>
+          <w:numId w:val="8"/>
+        </w:numPr>
+        <w:rPr>
+          <w:sz w:val="28"/>
+          <w:szCs w:val="28"/>
+        </w:rPr>
+      </w:pPr>
+      <w:r>
+        <w:rPr>
+          <w:sz w:val="28"/>
+          <w:szCs w:val="28"/>
+        </w:rPr>
+        <w:t>Medium health/shield/ 25 health 5 shield.</w:t>
+      </w:r>
+    </w:p>
+    <w:p>
+      <w:pPr>
+        <w:pStyle w:val="ListParagraph"/>
+        <w:numPr>
+          <w:ilvl w:val="0"/>
+          <w:numId w:val="8"/>
+        </w:numPr>
+        <w:rPr>
+          <w:sz w:val="28"/>
+          <w:szCs w:val="28"/>
+        </w:rPr>
+      </w:pPr>
+      <w:r>
+        <w:rPr>
+          <w:sz w:val="28"/>
+          <w:szCs w:val="28"/>
+        </w:rPr>
+        <w:t>Short range enemies range up to 6.</w:t>
+      </w:r>
+    </w:p>
+    <w:p>
+      <w:pPr>
+        <w:pStyle w:val="ListParagraph"/>
+        <w:numPr>
+          <w:ilvl w:val="1"/>
+          <w:numId w:val="8"/>
+        </w:numPr>
+        <w:rPr>
+          <w:sz w:val="28"/>
+          <w:szCs w:val="28"/>
+        </w:rPr>
+      </w:pPr>
+      <w:r>
+        <w:rPr>
+          <w:sz w:val="28"/>
+          <w:szCs w:val="28"/>
+        </w:rPr>
+        <w:t>Can dash towards the player. Range of 10.</w:t>
+      </w:r>
+    </w:p>
+    <w:p>
+      <w:pPr>
+        <w:pStyle w:val="ListParagraph"/>
+        <w:numPr>
+          <w:ilvl w:val="1"/>
+          <w:numId w:val="8"/>
+        </w:numPr>
+        <w:rPr>
+          <w:sz w:val="28"/>
+          <w:szCs w:val="28"/>
+        </w:rPr>
+      </w:pPr>
+      <w:r>
+        <w:rPr>
+          <w:sz w:val="28"/>
+          <w:szCs w:val="28"/>
+        </w:rPr>
+        <w:t>Shotgun style attack shooting 3-5 projectiles towards the player.</w:t>
+      </w:r>
+    </w:p>
+    <w:p>
+      <w:pPr>
+        <w:pStyle w:val="ListParagraph"/>
+        <w:numPr>
+          <w:ilvl w:val="1"/>
+          <w:numId w:val="8"/>
+        </w:numPr>
+        <w:rPr>
+          <w:sz w:val="28"/>
+          <w:szCs w:val="28"/>
+        </w:rPr>
+      </w:pPr>
+      <w:r>
+        <w:rPr>
+          <w:sz w:val="28"/>
+          <w:szCs w:val="28"/>
+        </w:rPr>
+        <w:t>Medium-High health/shield. 35 health 10 shield.</w:t>
+      </w:r>
+    </w:p>
+    <w:p>
+      <w:pPr>
+        <w:pStyle w:val="ListParagraph"/>
+        <w:numPr>
+          <w:ilvl w:val="0"/>
+          <w:numId w:val="8"/>
+        </w:numPr>
+        <w:rPr>
+          <w:sz w:val="28"/>
+          <w:szCs w:val="28"/>
+        </w:rPr>
+      </w:pPr>
+      <w:r>
+        <w:rPr>
+          <w:sz w:val="28"/>
+          <w:szCs w:val="28"/>
+        </w:rPr>
+        <w:t>Long range enemies range up to 15.</w:t>
+      </w:r>
+    </w:p>
+    <w:p>
+      <w:pPr>
+        <w:pStyle w:val="ListParagraph"/>
+        <w:numPr>
+          <w:ilvl w:val="1"/>
+          <w:numId w:val="8"/>
+        </w:numPr>
+        <w:rPr>
+          <w:sz w:val="28"/>
+          <w:szCs w:val="28"/>
+        </w:rPr>
+      </w:pPr>
+      <w:r>
+        <w:rPr>
+          <w:sz w:val="28"/>
+          <w:szCs w:val="28"/>
+        </w:rPr>
+        <w:t>Sniper style attack.</w:t>
+      </w:r>
+    </w:p>
+    <w:p>
+      <w:pPr>
+        <w:pStyle w:val="ListParagraph"/>
+        <w:numPr>
+          <w:ilvl w:val="1"/>
+          <w:numId w:val="8"/>
+        </w:numPr>
+        <w:rPr>
+          <w:sz w:val="28"/>
+          <w:szCs w:val="28"/>
+        </w:rPr>
+      </w:pPr>
+      <w:r>
+        <w:rPr>
+          <w:sz w:val="28"/>
+          <w:szCs w:val="28"/>
+        </w:rPr>
+        <w:t>Tries to maintain distance from player.</w:t>
+      </w:r>
+      <w:r>
+        <w:rPr>
+          <w:sz w:val="28"/>
+          <w:szCs w:val="28"/>
+        </w:rPr>
+        <w:t xml:space="preserve"> At range of 10-15.</w:t>
+      </w:r>
+    </w:p>
+    <w:p>
+      <w:pPr>
+        <w:pStyle w:val="ListParagraph"/>
+        <w:numPr>
+          <w:ilvl w:val="1"/>
+          <w:numId w:val="8"/>
+        </w:numPr>
+        <w:rPr>
+          <w:sz w:val="28"/>
+          <w:szCs w:val="28"/>
+        </w:rPr>
+      </w:pPr>
+      <w:r>
+        <w:rPr>
+          <w:sz w:val="28"/>
+          <w:szCs w:val="28"/>
+        </w:rPr>
+        <w:t>Medium-High health/shield. 30 health 20 shield.</w:t>
+      </w:r>
+    </w:p>
+    <w:p>
+      <w:pPr>
+        <w:rPr>
+          <w:sz w:val="32"/>
+          <w:szCs w:val="32"/>
+        </w:rPr>
+      </w:pPr>
+      <w:r>
+        <w:rPr>
+          <w:sz w:val="32"/>
+          <w:szCs w:val="32"/>
+        </w:rPr>
+        <w:lastRenderedPageBreak/>
+        <w:tab/>
+        <w:t>Bosses – One that can spawn additional smaller enemies. One with short range attack range up to 10. One with long range attack up to 20.</w:t>
       </w:r>
     </w:p>
     <w:p>
@@ -363,7 +2267,56 @@
           <w:szCs w:val="32"/>
         </w:rPr>
         <w:tab/>
-        <w:t xml:space="preserve">Portals – There are two portals that spawn randomly with level generation, the next level portal moves on to the next level and the end run portal ends the run. (yellow, brown/orange respectively.) </w:t>
+        <w:t xml:space="preserve">Portals – There are </w:t>
+      </w:r>
+      <w:r>
+        <w:rPr>
+          <w:sz w:val="32"/>
+          <w:szCs w:val="32"/>
+        </w:rPr>
+        <w:t>4</w:t>
+      </w:r>
+      <w:r>
+        <w:rPr>
+          <w:sz w:val="32"/>
+          <w:szCs w:val="32"/>
+        </w:rPr>
+        <w:t xml:space="preserve"> portals that spawn randomly with level generation, the next level portal </w:t>
+      </w:r>
+      <w:r>
+        <w:rPr>
+          <w:sz w:val="32"/>
+          <w:szCs w:val="32"/>
+        </w:rPr>
+        <w:t xml:space="preserve">(Green) </w:t>
+      </w:r>
+      <w:r>
+        <w:rPr>
+          <w:sz w:val="32"/>
+          <w:szCs w:val="32"/>
+        </w:rPr>
+        <w:t>moves on to the next level</w:t>
+      </w:r>
+      <w:r>
+        <w:rPr>
+          <w:sz w:val="32"/>
+          <w:szCs w:val="32"/>
+        </w:rPr>
+        <w:t>. The boss portal (Orange) takes you to the boss level. The gold room portal (Yellow) takes you to a special room where you can get special items and extra meta</w:t>
+      </w:r>
+      <w:r>
+        <w:rPr>
+          <w:sz w:val="32"/>
+          <w:szCs w:val="32"/>
+        </w:rPr>
+        <w:t>-</w:t>
+      </w:r>
+      <w:r>
+        <w:rPr>
+          <w:sz w:val="32"/>
+          <w:szCs w:val="32"/>
+        </w:rPr>
+        <w:t>points. The end-run portal (Teal) will end the current run.</w:t>
       </w:r>
     </w:p>
     <w:p>
@@ -379,22 +2332,118 @@
           <w:szCs w:val="32"/>
         </w:rPr>
         <w:tab/>
-        <w:t>Level Progression – You can clear all enemies, and collect all items but you can move through either of the portals at any time.</w:t>
-      </w:r>
-      <w:r>
-        <w:rPr>
-          <w:sz w:val="32"/>
-          <w:szCs w:val="32"/>
-        </w:rPr>
-        <w:br/>
-      </w:r>
+        <w:t xml:space="preserve">The </w:t>
+      </w:r>
+      <w:r>
+        <w:rPr>
+          <w:sz w:val="32"/>
+          <w:szCs w:val="32"/>
+        </w:rPr>
+        <w:t>end-run</w:t>
+      </w:r>
+      <w:r>
+        <w:rPr>
+          <w:sz w:val="32"/>
+          <w:szCs w:val="32"/>
+        </w:rPr>
+        <w:t xml:space="preserve"> portal spawns every 3 stages. The boss portal has a chance to spawn every stage, chance increases each stage. Gold room portal has a low chance to spawn every stage.</w:t>
+      </w:r>
+    </w:p>
+    <w:p>
+      <w:pPr>
+        <w:rPr>
+          <w:sz w:val="32"/>
+          <w:szCs w:val="32"/>
+        </w:rPr>
+      </w:pPr>
       <w:r>
         <w:rPr>
           <w:sz w:val="32"/>
           <w:szCs w:val="32"/>
         </w:rPr>
         <w:tab/>
-        <w:t>Levels – When you level up you gain health, shields and damage</w:t>
+        <w:t xml:space="preserve">Level Progression – You can clear all </w:t>
+      </w:r>
+      <w:r>
+        <w:rPr>
+          <w:sz w:val="32"/>
+          <w:szCs w:val="32"/>
+        </w:rPr>
+        <w:t>enemies and</w:t>
+      </w:r>
+      <w:r>
+        <w:rPr>
+          <w:sz w:val="32"/>
+          <w:szCs w:val="32"/>
+        </w:rPr>
+        <w:t xml:space="preserve"> collect all </w:t>
+      </w:r>
+      <w:r>
+        <w:rPr>
+          <w:sz w:val="32"/>
+          <w:szCs w:val="32"/>
+        </w:rPr>
+        <w:t>items,</w:t>
+      </w:r>
+      <w:r>
+        <w:rPr>
+          <w:sz w:val="32"/>
+          <w:szCs w:val="32"/>
+        </w:rPr>
+        <w:t xml:space="preserve"> but you can move through </w:t>
+      </w:r>
+      <w:r>
+        <w:rPr>
+          <w:sz w:val="32"/>
+          <w:szCs w:val="32"/>
+        </w:rPr>
+        <w:t>any</w:t>
+      </w:r>
+      <w:r>
+        <w:rPr>
+          <w:sz w:val="32"/>
+          <w:szCs w:val="32"/>
+        </w:rPr>
+        <w:t xml:space="preserve"> of the portals at any time</w:t>
+      </w:r>
+      <w:r>
+        <w:rPr>
+          <w:sz w:val="32"/>
+          <w:szCs w:val="32"/>
+        </w:rPr>
+        <w:t>.</w:t>
+      </w:r>
+    </w:p>
+    <w:p>
+      <w:pPr>
+        <w:rPr>
+          <w:sz w:val="32"/>
+          <w:szCs w:val="32"/>
+        </w:rPr>
+      </w:pPr>
+      <w:r>
+        <w:rPr>
+          <w:sz w:val="32"/>
+          <w:szCs w:val="32"/>
+        </w:rPr>
+        <w:tab/>
+        <w:t>Player levels – Allow you to upgrade a specific stat in the upgrade window. These upgrades persist for the current run only.</w:t>
+      </w:r>
+    </w:p>
+    <w:p>
+      <w:pPr>
+        <w:rPr>
+          <w:sz w:val="32"/>
+          <w:szCs w:val="32"/>
+        </w:rPr>
+      </w:pPr>
+      <w:r>
+        <w:rPr>
+          <w:sz w:val="32"/>
+          <w:szCs w:val="32"/>
+        </w:rPr>
+        <w:tab/>
+        <w:t>Meta-points – used to purchase new items, characters, and upgrades.</w:t>
       </w:r>
     </w:p>
     <w:p>
@@ -486,7 +2535,7 @@
           <w:sz w:val="32"/>
           <w:szCs w:val="32"/>
         </w:rPr>
-        <w:t>Credits Button – To show the credits and other little information.</w:t>
+        <w:t>Credits Button – To show the credits and other information.</w:t>
       </w:r>
     </w:p>
     <w:p>
@@ -544,7 +2593,21 @@
           <w:sz w:val="32"/>
           <w:szCs w:val="32"/>
         </w:rPr>
-        <w:t>Dropdown menu to select one of the four characters.</w:t>
+        <w:t>Unique character squares</w:t>
+      </w:r>
+      <w:r>
+        <w:rPr>
+          <w:sz w:val="32"/>
+          <w:szCs w:val="32"/>
+        </w:rPr>
+        <w:t xml:space="preserve"> t</w:t>
+      </w:r>
+      <w:r>
+        <w:rPr>
+          <w:sz w:val="32"/>
+          <w:szCs w:val="32"/>
+        </w:rPr>
+        <w:t>o select the various characters.</w:t>
       </w:r>
     </w:p>
     <w:p>
@@ -601,7 +2664,30 @@
           <w:sz w:val="32"/>
           <w:szCs w:val="32"/>
         </w:rPr>
-        <w:t>Health, Shield, Timer, Experience, and enemies remaining counters.</w:t>
+        <w:t xml:space="preserve">Health, Shield, Timer, Experience, and enemies </w:t>
+      </w:r>
+      <w:r>
+        <w:rPr>
+          <w:sz w:val="32"/>
+          <w:szCs w:val="32"/>
+        </w:rPr>
+        <w:t xml:space="preserve">spawning notification and then enemies remaining once they stop spawning. Items remaining counter. Mouse hover to show the stats of the item. Player stats window showing current stats after item modifications. </w:t>
+      </w:r>
+      <w:proofErr w:type="gramStart"/>
+      <w:r>
+        <w:rPr>
+          <w:sz w:val="32"/>
+          <w:szCs w:val="32"/>
+        </w:rPr>
+        <w:t>Mini-map</w:t>
+      </w:r>
+      <w:proofErr w:type="gramEnd"/>
+      <w:r>
+        <w:rPr>
+          <w:sz w:val="32"/>
+          <w:szCs w:val="32"/>
+        </w:rPr>
+        <w:t xml:space="preserve"> for player navigation.</w:t>
       </w:r>
     </w:p>
     <w:p>
@@ -644,6 +2730,14 @@
           <w:szCs w:val="32"/>
         </w:rPr>
         <w:t>.</w:t>
+      </w:r>
+      <w:r>
+        <w:rPr>
+          <w:sz w:val="32"/>
+          <w:szCs w:val="32"/>
+        </w:rPr>
+        <w:br/>
+        <w:t>TBD</w:t>
       </w:r>
     </w:p>
     <w:p>
@@ -687,7 +2781,7 @@
           <w:sz w:val="32"/>
           <w:szCs w:val="32"/>
         </w:rPr>
-        <w:t>2d pixel art, generic colored terrain</w:t>
+        <w:t>2d pixel art</w:t>
       </w:r>
       <w:r>
         <w:rPr>
@@ -745,6 +2839,13 @@
         </w:rPr>
         <w:t>.</w:t>
       </w:r>
+      <w:r>
+        <w:rPr>
+          <w:sz w:val="32"/>
+          <w:szCs w:val="32"/>
+        </w:rPr>
+        <w:t xml:space="preserve"> Player and enemy movements.</w:t>
+      </w:r>
     </w:p>
     <w:p>
       <w:pPr>
@@ -862,6 +2963,7 @@
           <w:sz w:val="32"/>
           <w:szCs w:val="32"/>
         </w:rPr>
+        <w:lastRenderedPageBreak/>
         <w:t>Visual Studio, Piskel</w:t>
       </w:r>
     </w:p>
@@ -917,7 +3019,6 @@
           <w:sz w:val="32"/>
           <w:szCs w:val="32"/>
         </w:rPr>
-        <w:lastRenderedPageBreak/>
         <w:t>Define game concept and core mechanics</w:t>
       </w:r>
     </w:p>
@@ -1228,6 +3329,7 @@
           <w:sz w:val="32"/>
           <w:szCs w:val="32"/>
         </w:rPr>
+        <w:lastRenderedPageBreak/>
         <w:t>Finalize art and audio assets</w:t>
       </w:r>
     </w:p>
@@ -1278,7 +3380,6 @@
           <w:sz w:val="36"/>
           <w:szCs w:val="36"/>
         </w:rPr>
-        <w:lastRenderedPageBreak/>
         <w:t>Future Updates:</w:t>
       </w:r>
     </w:p>
@@ -1341,306 +3442,6 @@
         </w:rPr>
         <w:t>Expanded maps and new biomes</w:t>
       </w:r>
-    </w:p>
-    <w:p>
-      <w:pPr>
-        <w:rPr>
-          <w:sz w:val="16"/>
-          <w:szCs w:val="16"/>
-        </w:rPr>
-      </w:pPr>
-    </w:p>
-    <w:p>
-      <w:pPr>
-        <w:jc w:val="center"/>
-        <w:rPr>
-          <w:b/>
-          <w:bCs/>
-          <w:sz w:val="32"/>
-          <w:szCs w:val="32"/>
-        </w:rPr>
-      </w:pPr>
-      <w:r>
-        <w:rPr>
-          <w:b/>
-          <w:bCs/>
-          <w:sz w:val="32"/>
-          <w:szCs w:val="32"/>
-        </w:rPr>
-        <w:t>TODO</w:t>
-      </w:r>
-    </w:p>
-    <w:p>
-      <w:pPr>
-        <w:rPr>
-          <w:sz w:val="32"/>
-          <w:szCs w:val="32"/>
-        </w:rPr>
-      </w:pPr>
-      <w:r>
-        <w:rPr>
-          <w:sz w:val="32"/>
-          <w:szCs w:val="32"/>
-        </w:rPr>
-        <w:t>Fix typos,</w:t>
-      </w:r>
-      <w:r>
-        <w:rPr>
-          <w:sz w:val="32"/>
-          <w:szCs w:val="32"/>
-        </w:rPr>
-        <w:br/>
-        <w:t>Character Selection screen, remove game title, move select character up and make it bigger, make the dropdown where the character name is or separate all of the characters as a clickable option.</w:t>
-      </w:r>
-    </w:p>
-    <w:p>
-      <w:pPr>
-        <w:rPr>
-          <w:sz w:val="32"/>
-          <w:szCs w:val="32"/>
-        </w:rPr>
-      </w:pPr>
-      <w:r>
-        <w:rPr>
-          <w:sz w:val="32"/>
-          <w:szCs w:val="32"/>
-        </w:rPr>
-        <w:t>Group the stats by types, Health, Shield, Move speed. Primary Attack</w:t>
-      </w:r>
-    </w:p>
-    <w:p>
-      <w:pPr>
-        <w:rPr>
-          <w:sz w:val="32"/>
-          <w:szCs w:val="32"/>
-        </w:rPr>
-      </w:pPr>
-      <w:r>
-        <w:rPr>
-          <w:sz w:val="32"/>
-          <w:szCs w:val="32"/>
-        </w:rPr>
-        <w:t>Move description to beneath name, move stats to center of screen, right center of screen can be the character options to click on</w:t>
-      </w:r>
-    </w:p>
-    <w:p>
-      <w:pPr>
-        <w:rPr>
-          <w:sz w:val="32"/>
-          <w:szCs w:val="32"/>
-        </w:rPr>
-      </w:pPr>
-      <w:r>
-        <w:rPr>
-          <w:sz w:val="32"/>
-          <w:szCs w:val="32"/>
-        </w:rPr>
-        <w:t>Range, Speed, Damage</w:t>
-      </w:r>
-    </w:p>
-    <w:p>
-      <w:pPr>
-        <w:rPr>
-          <w:sz w:val="32"/>
-          <w:szCs w:val="32"/>
-        </w:rPr>
-      </w:pPr>
-      <w:r>
-        <w:rPr>
-          <w:sz w:val="32"/>
-          <w:szCs w:val="32"/>
-        </w:rPr>
-        <w:t>Secondary Attack</w:t>
-      </w:r>
-    </w:p>
-    <w:p>
-      <w:pPr>
-        <w:rPr>
-          <w:sz w:val="32"/>
-          <w:szCs w:val="32"/>
-        </w:rPr>
-      </w:pPr>
-      <w:r>
-        <w:rPr>
-          <w:sz w:val="32"/>
-          <w:szCs w:val="32"/>
-        </w:rPr>
-        <w:t>Range, Speed, Damage</w:t>
-      </w:r>
-    </w:p>
-    <w:p>
-      <w:pPr>
-        <w:rPr>
-          <w:sz w:val="32"/>
-          <w:szCs w:val="32"/>
-        </w:rPr>
-      </w:pPr>
-      <w:r>
-        <w:rPr>
-          <w:sz w:val="32"/>
-          <w:szCs w:val="32"/>
-        </w:rPr>
-        <w:t>Elements</w:t>
-      </w:r>
-    </w:p>
-    <w:p>
-      <w:pPr>
-        <w:rPr>
-          <w:sz w:val="32"/>
-          <w:szCs w:val="32"/>
-        </w:rPr>
-      </w:pPr>
-      <w:r>
-        <w:rPr>
-          <w:sz w:val="32"/>
-          <w:szCs w:val="32"/>
-        </w:rPr>
-        <w:t>Stats</w:t>
-      </w:r>
-    </w:p>
-    <w:p>
-      <w:pPr>
-        <w:rPr>
-          <w:sz w:val="32"/>
-          <w:szCs w:val="32"/>
-        </w:rPr>
-      </w:pPr>
-      <w:r>
-        <w:rPr>
-          <w:sz w:val="32"/>
-          <w:szCs w:val="32"/>
-        </w:rPr>
-        <w:t>Crit</w:t>
-      </w:r>
-    </w:p>
-    <w:p>
-      <w:pPr>
-        <w:rPr>
-          <w:sz w:val="32"/>
-          <w:szCs w:val="32"/>
-        </w:rPr>
-      </w:pPr>
-      <w:r>
-        <w:rPr>
-          <w:sz w:val="32"/>
-          <w:szCs w:val="32"/>
-        </w:rPr>
-        <w:t>Stats</w:t>
-      </w:r>
-    </w:p>
-    <w:p>
-      <w:pPr>
-        <w:rPr>
-          <w:sz w:val="32"/>
-          <w:szCs w:val="32"/>
-        </w:rPr>
-      </w:pPr>
-      <w:r>
-        <w:rPr>
-          <w:sz w:val="32"/>
-          <w:szCs w:val="32"/>
-        </w:rPr>
-        <w:t>Main menu top left</w:t>
-      </w:r>
-    </w:p>
-    <w:p>
-      <w:pPr>
-        <w:rPr>
-          <w:sz w:val="32"/>
-          <w:szCs w:val="32"/>
-        </w:rPr>
-      </w:pPr>
-    </w:p>
-    <w:p>
-      <w:pPr>
-        <w:rPr>
-          <w:sz w:val="32"/>
-          <w:szCs w:val="32"/>
-        </w:rPr>
-      </w:pPr>
-      <w:r>
-        <w:rPr>
-          <w:sz w:val="32"/>
-          <w:szCs w:val="32"/>
-        </w:rPr>
-        <w:t>Settings</w:t>
-      </w:r>
-    </w:p>
-    <w:p>
-      <w:pPr>
-        <w:rPr>
-          <w:sz w:val="32"/>
-          <w:szCs w:val="32"/>
-        </w:rPr>
-      </w:pPr>
-      <w:r>
-        <w:rPr>
-          <w:sz w:val="32"/>
-          <w:szCs w:val="32"/>
-        </w:rPr>
-        <w:t>Apply button, make continue button disabled unless in run</w:t>
-      </w:r>
-    </w:p>
-    <w:p>
-      <w:pPr>
-        <w:rPr>
-          <w:sz w:val="32"/>
-          <w:szCs w:val="32"/>
-        </w:rPr>
-      </w:pPr>
-    </w:p>
-    <w:p>
-      <w:pPr>
-        <w:rPr>
-          <w:sz w:val="32"/>
-          <w:szCs w:val="32"/>
-        </w:rPr>
-      </w:pPr>
-      <w:r>
-        <w:rPr>
-          <w:sz w:val="32"/>
-          <w:szCs w:val="32"/>
-        </w:rPr>
-        <w:t>Add visual for stats, pickups remaining, add more interesting terrain and obstacles.</w:t>
-      </w:r>
-    </w:p>
-    <w:p>
-      <w:pPr>
-        <w:rPr>
-          <w:sz w:val="32"/>
-          <w:szCs w:val="32"/>
-        </w:rPr>
-      </w:pPr>
-      <w:r>
-        <w:rPr>
-          <w:sz w:val="32"/>
-          <w:szCs w:val="32"/>
-        </w:rPr>
-        <w:t>Minimap</w:t>
-      </w:r>
-      <w:r>
-        <w:rPr>
-          <w:sz w:val="32"/>
-          <w:szCs w:val="32"/>
-        </w:rPr>
-        <w:br/>
-      </w:r>
-      <w:r>
-        <w:rPr>
-          <w:sz w:val="32"/>
-          <w:szCs w:val="32"/>
-        </w:rPr>
-        <w:br/>
-        <w:t>Balance Testing and improvements</w:t>
-      </w:r>
-    </w:p>
-    <w:p>
-      <w:pPr>
-        <w:rPr>
-          <w:sz w:val="32"/>
-          <w:szCs w:val="32"/>
-        </w:rPr>
-      </w:pPr>
     </w:p>
     <w:sectPr>
       <w:pgSz w:w="12240" w:h="15840"/>
@@ -2102,6 +3903,119 @@
     </w:lvl>
   </w:abstractNum>
   <w:abstractNum w:abstractNumId="3" w15:restartNumberingAfterBreak="0">
+    <w:nsid w:val="1DC83626"/>
+    <w:multiLevelType w:val="hybridMultilevel"/>
+    <w:tmpl w:val="2F2AD31C"/>
+    <w:lvl w:ilvl="0" w:tplc="04090001">
+      <w:start w:val="1"/>
+      <w:numFmt w:val="bullet"/>
+      <w:lvlText w:val=""/>
+      <w:lvlJc w:val="left"/>
+      <w:pPr>
+        <w:ind w:left="720" w:hanging="360"/>
+      </w:pPr>
+      <w:rPr>
+        <w:rFonts w:ascii="Symbol" w:hAnsi="Symbol" w:hint="default"/>
+      </w:rPr>
+    </w:lvl>
+    <w:lvl w:ilvl="1" w:tplc="04090003">
+      <w:start w:val="1"/>
+      <w:numFmt w:val="bullet"/>
+      <w:lvlText w:val="o"/>
+      <w:lvlJc w:val="left"/>
+      <w:pPr>
+        <w:ind w:left="1440" w:hanging="360"/>
+      </w:pPr>
+      <w:rPr>
+        <w:rFonts w:ascii="Courier New" w:hAnsi="Courier New" w:cs="Courier New" w:hint="default"/>
+      </w:rPr>
+    </w:lvl>
+    <w:lvl w:ilvl="2" w:tplc="04090005" w:tentative="1">
+      <w:start w:val="1"/>
+      <w:numFmt w:val="bullet"/>
+      <w:lvlText w:val=""/>
+      <w:lvlJc w:val="left"/>
+      <w:pPr>
+        <w:ind w:left="2160" w:hanging="360"/>
+      </w:pPr>
+      <w:rPr>
+        <w:rFonts w:ascii="Wingdings" w:hAnsi="Wingdings" w:hint="default"/>
+      </w:rPr>
+    </w:lvl>
+    <w:lvl w:ilvl="3" w:tplc="04090001" w:tentative="1">
+      <w:start w:val="1"/>
+      <w:numFmt w:val="bullet"/>
+      <w:lvlText w:val=""/>
+      <w:lvlJc w:val="left"/>
+      <w:pPr>
+        <w:ind w:left="2880" w:hanging="360"/>
+      </w:pPr>
+      <w:rPr>
+        <w:rFonts w:ascii="Symbol" w:hAnsi="Symbol" w:hint="default"/>
+      </w:rPr>
+    </w:lvl>
+    <w:lvl w:ilvl="4" w:tplc="04090003" w:tentative="1">
+      <w:start w:val="1"/>
+      <w:numFmt w:val="bullet"/>
+      <w:lvlText w:val="o"/>
+      <w:lvlJc w:val="left"/>
+      <w:pPr>
+        <w:ind w:left="3600" w:hanging="360"/>
+      </w:pPr>
+      <w:rPr>
+        <w:rFonts w:ascii="Courier New" w:hAnsi="Courier New" w:cs="Courier New" w:hint="default"/>
+      </w:rPr>
+    </w:lvl>
+    <w:lvl w:ilvl="5" w:tplc="04090005" w:tentative="1">
+      <w:start w:val="1"/>
+      <w:numFmt w:val="bullet"/>
+      <w:lvlText w:val=""/>
+      <w:lvlJc w:val="left"/>
+      <w:pPr>
+        <w:ind w:left="4320" w:hanging="360"/>
+      </w:pPr>
+      <w:rPr>
+        <w:rFonts w:ascii="Wingdings" w:hAnsi="Wingdings" w:hint="default"/>
+      </w:rPr>
+    </w:lvl>
+    <w:lvl w:ilvl="6" w:tplc="04090001" w:tentative="1">
+      <w:start w:val="1"/>
+      <w:numFmt w:val="bullet"/>
+      <w:lvlText w:val=""/>
+      <w:lvlJc w:val="left"/>
+      <w:pPr>
+        <w:ind w:left="5040" w:hanging="360"/>
+      </w:pPr>
+      <w:rPr>
+        <w:rFonts w:ascii="Symbol" w:hAnsi="Symbol" w:hint="default"/>
+      </w:rPr>
+    </w:lvl>
+    <w:lvl w:ilvl="7" w:tplc="04090003" w:tentative="1">
+      <w:start w:val="1"/>
+      <w:numFmt w:val="bullet"/>
+      <w:lvlText w:val="o"/>
+      <w:lvlJc w:val="left"/>
+      <w:pPr>
+        <w:ind w:left="5760" w:hanging="360"/>
+      </w:pPr>
+      <w:rPr>
+        <w:rFonts w:ascii="Courier New" w:hAnsi="Courier New" w:cs="Courier New" w:hint="default"/>
+      </w:rPr>
+    </w:lvl>
+    <w:lvl w:ilvl="8" w:tplc="04090005" w:tentative="1">
+      <w:start w:val="1"/>
+      <w:numFmt w:val="bullet"/>
+      <w:lvlText w:val=""/>
+      <w:lvlJc w:val="left"/>
+      <w:pPr>
+        <w:ind w:left="6480" w:hanging="360"/>
+      </w:pPr>
+      <w:rPr>
+        <w:rFonts w:ascii="Wingdings" w:hAnsi="Wingdings" w:hint="default"/>
+      </w:rPr>
+    </w:lvl>
+  </w:abstractNum>
+  <w:abstractNum w:abstractNumId="4" w15:restartNumberingAfterBreak="0">
     <w:nsid w:val="23ED7A83"/>
     <w:multiLevelType w:val="multilevel"/>
     <w:tmpl w:val="76229B96"/>
@@ -2250,7 +4164,233 @@
       </w:rPr>
     </w:lvl>
   </w:abstractNum>
-  <w:abstractNum w:abstractNumId="4" w15:restartNumberingAfterBreak="0">
+  <w:abstractNum w:abstractNumId="5" w15:restartNumberingAfterBreak="0">
+    <w:nsid w:val="2E9B24EE"/>
+    <w:multiLevelType w:val="hybridMultilevel"/>
+    <w:tmpl w:val="DB96B92E"/>
+    <w:lvl w:ilvl="0" w:tplc="04090001">
+      <w:start w:val="1"/>
+      <w:numFmt w:val="bullet"/>
+      <w:lvlText w:val=""/>
+      <w:lvlJc w:val="left"/>
+      <w:pPr>
+        <w:ind w:left="1800" w:hanging="360"/>
+      </w:pPr>
+      <w:rPr>
+        <w:rFonts w:ascii="Symbol" w:hAnsi="Symbol" w:hint="default"/>
+      </w:rPr>
+    </w:lvl>
+    <w:lvl w:ilvl="1" w:tplc="04090003" w:tentative="1">
+      <w:start w:val="1"/>
+      <w:numFmt w:val="bullet"/>
+      <w:lvlText w:val="o"/>
+      <w:lvlJc w:val="left"/>
+      <w:pPr>
+        <w:ind w:left="2520" w:hanging="360"/>
+      </w:pPr>
+      <w:rPr>
+        <w:rFonts w:ascii="Courier New" w:hAnsi="Courier New" w:cs="Courier New" w:hint="default"/>
+      </w:rPr>
+    </w:lvl>
+    <w:lvl w:ilvl="2" w:tplc="04090005" w:tentative="1">
+      <w:start w:val="1"/>
+      <w:numFmt w:val="bullet"/>
+      <w:lvlText w:val=""/>
+      <w:lvlJc w:val="left"/>
+      <w:pPr>
+        <w:ind w:left="3240" w:hanging="360"/>
+      </w:pPr>
+      <w:rPr>
+        <w:rFonts w:ascii="Wingdings" w:hAnsi="Wingdings" w:hint="default"/>
+      </w:rPr>
+    </w:lvl>
+    <w:lvl w:ilvl="3" w:tplc="04090001" w:tentative="1">
+      <w:start w:val="1"/>
+      <w:numFmt w:val="bullet"/>
+      <w:lvlText w:val=""/>
+      <w:lvlJc w:val="left"/>
+      <w:pPr>
+        <w:ind w:left="3960" w:hanging="360"/>
+      </w:pPr>
+      <w:rPr>
+        <w:rFonts w:ascii="Symbol" w:hAnsi="Symbol" w:hint="default"/>
+      </w:rPr>
+    </w:lvl>
+    <w:lvl w:ilvl="4" w:tplc="04090003" w:tentative="1">
+      <w:start w:val="1"/>
+      <w:numFmt w:val="bullet"/>
+      <w:lvlText w:val="o"/>
+      <w:lvlJc w:val="left"/>
+      <w:pPr>
+        <w:ind w:left="4680" w:hanging="360"/>
+      </w:pPr>
+      <w:rPr>
+        <w:rFonts w:ascii="Courier New" w:hAnsi="Courier New" w:cs="Courier New" w:hint="default"/>
+      </w:rPr>
+    </w:lvl>
+    <w:lvl w:ilvl="5" w:tplc="04090005" w:tentative="1">
+      <w:start w:val="1"/>
+      <w:numFmt w:val="bullet"/>
+      <w:lvlText w:val=""/>
+      <w:lvlJc w:val="left"/>
+      <w:pPr>
+        <w:ind w:left="5400" w:hanging="360"/>
+      </w:pPr>
+      <w:rPr>
+        <w:rFonts w:ascii="Wingdings" w:hAnsi="Wingdings" w:hint="default"/>
+      </w:rPr>
+    </w:lvl>
+    <w:lvl w:ilvl="6" w:tplc="04090001" w:tentative="1">
+      <w:start w:val="1"/>
+      <w:numFmt w:val="bullet"/>
+      <w:lvlText w:val=""/>
+      <w:lvlJc w:val="left"/>
+      <w:pPr>
+        <w:ind w:left="6120" w:hanging="360"/>
+      </w:pPr>
+      <w:rPr>
+        <w:rFonts w:ascii="Symbol" w:hAnsi="Symbol" w:hint="default"/>
+      </w:rPr>
+    </w:lvl>
+    <w:lvl w:ilvl="7" w:tplc="04090003" w:tentative="1">
+      <w:start w:val="1"/>
+      <w:numFmt w:val="bullet"/>
+      <w:lvlText w:val="o"/>
+      <w:lvlJc w:val="left"/>
+      <w:pPr>
+        <w:ind w:left="6840" w:hanging="360"/>
+      </w:pPr>
+      <w:rPr>
+        <w:rFonts w:ascii="Courier New" w:hAnsi="Courier New" w:cs="Courier New" w:hint="default"/>
+      </w:rPr>
+    </w:lvl>
+    <w:lvl w:ilvl="8" w:tplc="04090005" w:tentative="1">
+      <w:start w:val="1"/>
+      <w:numFmt w:val="bullet"/>
+      <w:lvlText w:val=""/>
+      <w:lvlJc w:val="left"/>
+      <w:pPr>
+        <w:ind w:left="7560" w:hanging="360"/>
+      </w:pPr>
+      <w:rPr>
+        <w:rFonts w:ascii="Wingdings" w:hAnsi="Wingdings" w:hint="default"/>
+      </w:rPr>
+    </w:lvl>
+  </w:abstractNum>
+  <w:abstractNum w:abstractNumId="6" w15:restartNumberingAfterBreak="0">
+    <w:nsid w:val="557E1767"/>
+    <w:multiLevelType w:val="hybridMultilevel"/>
+    <w:tmpl w:val="F9EC5650"/>
+    <w:lvl w:ilvl="0" w:tplc="04090001">
+      <w:start w:val="1"/>
+      <w:numFmt w:val="bullet"/>
+      <w:lvlText w:val=""/>
+      <w:lvlJc w:val="left"/>
+      <w:pPr>
+        <w:ind w:left="1800" w:hanging="360"/>
+      </w:pPr>
+      <w:rPr>
+        <w:rFonts w:ascii="Symbol" w:hAnsi="Symbol" w:hint="default"/>
+      </w:rPr>
+    </w:lvl>
+    <w:lvl w:ilvl="1" w:tplc="04090003" w:tentative="1">
+      <w:start w:val="1"/>
+      <w:numFmt w:val="bullet"/>
+      <w:lvlText w:val="o"/>
+      <w:lvlJc w:val="left"/>
+      <w:pPr>
+        <w:ind w:left="2520" w:hanging="360"/>
+      </w:pPr>
+      <w:rPr>
+        <w:rFonts w:ascii="Courier New" w:hAnsi="Courier New" w:cs="Courier New" w:hint="default"/>
+      </w:rPr>
+    </w:lvl>
+    <w:lvl w:ilvl="2" w:tplc="04090005" w:tentative="1">
+      <w:start w:val="1"/>
+      <w:numFmt w:val="bullet"/>
+      <w:lvlText w:val=""/>
+      <w:lvlJc w:val="left"/>
+      <w:pPr>
+        <w:ind w:left="3240" w:hanging="360"/>
+      </w:pPr>
+      <w:rPr>
+        <w:rFonts w:ascii="Wingdings" w:hAnsi="Wingdings" w:hint="default"/>
+      </w:rPr>
+    </w:lvl>
+    <w:lvl w:ilvl="3" w:tplc="04090001" w:tentative="1">
+      <w:start w:val="1"/>
+      <w:numFmt w:val="bullet"/>
+      <w:lvlText w:val=""/>
+      <w:lvlJc w:val="left"/>
+      <w:pPr>
+        <w:ind w:left="3960" w:hanging="360"/>
+      </w:pPr>
+      <w:rPr>
+        <w:rFonts w:ascii="Symbol" w:hAnsi="Symbol" w:hint="default"/>
+      </w:rPr>
+    </w:lvl>
+    <w:lvl w:ilvl="4" w:tplc="04090003" w:tentative="1">
+      <w:start w:val="1"/>
+      <w:numFmt w:val="bullet"/>
+      <w:lvlText w:val="o"/>
+      <w:lvlJc w:val="left"/>
+      <w:pPr>
+        <w:ind w:left="4680" w:hanging="360"/>
+      </w:pPr>
+      <w:rPr>
+        <w:rFonts w:ascii="Courier New" w:hAnsi="Courier New" w:cs="Courier New" w:hint="default"/>
+      </w:rPr>
+    </w:lvl>
+    <w:lvl w:ilvl="5" w:tplc="04090005" w:tentative="1">
+      <w:start w:val="1"/>
+      <w:numFmt w:val="bullet"/>
+      <w:lvlText w:val=""/>
+      <w:lvlJc w:val="left"/>
+      <w:pPr>
+        <w:ind w:left="5400" w:hanging="360"/>
+      </w:pPr>
+      <w:rPr>
+        <w:rFonts w:ascii="Wingdings" w:hAnsi="Wingdings" w:hint="default"/>
+      </w:rPr>
+    </w:lvl>
+    <w:lvl w:ilvl="6" w:tplc="04090001" w:tentative="1">
+      <w:start w:val="1"/>
+      <w:numFmt w:val="bullet"/>
+      <w:lvlText w:val=""/>
+      <w:lvlJc w:val="left"/>
+      <w:pPr>
+        <w:ind w:left="6120" w:hanging="360"/>
+      </w:pPr>
+      <w:rPr>
+        <w:rFonts w:ascii="Symbol" w:hAnsi="Symbol" w:hint="default"/>
+      </w:rPr>
+    </w:lvl>
+    <w:lvl w:ilvl="7" w:tplc="04090003" w:tentative="1">
+      <w:start w:val="1"/>
+      <w:numFmt w:val="bullet"/>
+      <w:lvlText w:val="o"/>
+      <w:lvlJc w:val="left"/>
+      <w:pPr>
+        <w:ind w:left="6840" w:hanging="360"/>
+      </w:pPr>
+      <w:rPr>
+        <w:rFonts w:ascii="Courier New" w:hAnsi="Courier New" w:cs="Courier New" w:hint="default"/>
+      </w:rPr>
+    </w:lvl>
+    <w:lvl w:ilvl="8" w:tplc="04090005" w:tentative="1">
+      <w:start w:val="1"/>
+      <w:numFmt w:val="bullet"/>
+      <w:lvlText w:val=""/>
+      <w:lvlJc w:val="left"/>
+      <w:pPr>
+        <w:ind w:left="7560" w:hanging="360"/>
+      </w:pPr>
+      <w:rPr>
+        <w:rFonts w:ascii="Wingdings" w:hAnsi="Wingdings" w:hint="default"/>
+      </w:rPr>
+    </w:lvl>
+  </w:abstractNum>
+  <w:abstractNum w:abstractNumId="7" w15:restartNumberingAfterBreak="0">
     <w:nsid w:val="5A9972D9"/>
     <w:multiLevelType w:val="multilevel"/>
     <w:tmpl w:val="8F06725A"/>
@@ -2399,7 +4539,120 @@
       </w:rPr>
     </w:lvl>
   </w:abstractNum>
-  <w:abstractNum w:abstractNumId="5" w15:restartNumberingAfterBreak="0">
+  <w:abstractNum w:abstractNumId="8" w15:restartNumberingAfterBreak="0">
+    <w:nsid w:val="6318693C"/>
+    <w:multiLevelType w:val="hybridMultilevel"/>
+    <w:tmpl w:val="BED8F77A"/>
+    <w:lvl w:ilvl="0" w:tplc="04090001">
+      <w:start w:val="1"/>
+      <w:numFmt w:val="bullet"/>
+      <w:lvlText w:val=""/>
+      <w:lvlJc w:val="left"/>
+      <w:pPr>
+        <w:ind w:left="1800" w:hanging="360"/>
+      </w:pPr>
+      <w:rPr>
+        <w:rFonts w:ascii="Symbol" w:hAnsi="Symbol" w:hint="default"/>
+      </w:rPr>
+    </w:lvl>
+    <w:lvl w:ilvl="1" w:tplc="04090003" w:tentative="1">
+      <w:start w:val="1"/>
+      <w:numFmt w:val="bullet"/>
+      <w:lvlText w:val="o"/>
+      <w:lvlJc w:val="left"/>
+      <w:pPr>
+        <w:ind w:left="2520" w:hanging="360"/>
+      </w:pPr>
+      <w:rPr>
+        <w:rFonts w:ascii="Courier New" w:hAnsi="Courier New" w:cs="Courier New" w:hint="default"/>
+      </w:rPr>
+    </w:lvl>
+    <w:lvl w:ilvl="2" w:tplc="04090005" w:tentative="1">
+      <w:start w:val="1"/>
+      <w:numFmt w:val="bullet"/>
+      <w:lvlText w:val=""/>
+      <w:lvlJc w:val="left"/>
+      <w:pPr>
+        <w:ind w:left="3240" w:hanging="360"/>
+      </w:pPr>
+      <w:rPr>
+        <w:rFonts w:ascii="Wingdings" w:hAnsi="Wingdings" w:hint="default"/>
+      </w:rPr>
+    </w:lvl>
+    <w:lvl w:ilvl="3" w:tplc="04090001" w:tentative="1">
+      <w:start w:val="1"/>
+      <w:numFmt w:val="bullet"/>
+      <w:lvlText w:val=""/>
+      <w:lvlJc w:val="left"/>
+      <w:pPr>
+        <w:ind w:left="3960" w:hanging="360"/>
+      </w:pPr>
+      <w:rPr>
+        <w:rFonts w:ascii="Symbol" w:hAnsi="Symbol" w:hint="default"/>
+      </w:rPr>
+    </w:lvl>
+    <w:lvl w:ilvl="4" w:tplc="04090003" w:tentative="1">
+      <w:start w:val="1"/>
+      <w:numFmt w:val="bullet"/>
+      <w:lvlText w:val="o"/>
+      <w:lvlJc w:val="left"/>
+      <w:pPr>
+        <w:ind w:left="4680" w:hanging="360"/>
+      </w:pPr>
+      <w:rPr>
+        <w:rFonts w:ascii="Courier New" w:hAnsi="Courier New" w:cs="Courier New" w:hint="default"/>
+      </w:rPr>
+    </w:lvl>
+    <w:lvl w:ilvl="5" w:tplc="04090005" w:tentative="1">
+      <w:start w:val="1"/>
+      <w:numFmt w:val="bullet"/>
+      <w:lvlText w:val=""/>
+      <w:lvlJc w:val="left"/>
+      <w:pPr>
+        <w:ind w:left="5400" w:hanging="360"/>
+      </w:pPr>
+      <w:rPr>
+        <w:rFonts w:ascii="Wingdings" w:hAnsi="Wingdings" w:hint="default"/>
+      </w:rPr>
+    </w:lvl>
+    <w:lvl w:ilvl="6" w:tplc="04090001" w:tentative="1">
+      <w:start w:val="1"/>
+      <w:numFmt w:val="bullet"/>
+      <w:lvlText w:val=""/>
+      <w:lvlJc w:val="left"/>
+      <w:pPr>
+        <w:ind w:left="6120" w:hanging="360"/>
+      </w:pPr>
+      <w:rPr>
+        <w:rFonts w:ascii="Symbol" w:hAnsi="Symbol" w:hint="default"/>
+      </w:rPr>
+    </w:lvl>
+    <w:lvl w:ilvl="7" w:tplc="04090003" w:tentative="1">
+      <w:start w:val="1"/>
+      <w:numFmt w:val="bullet"/>
+      <w:lvlText w:val="o"/>
+      <w:lvlJc w:val="left"/>
+      <w:pPr>
+        <w:ind w:left="6840" w:hanging="360"/>
+      </w:pPr>
+      <w:rPr>
+        <w:rFonts w:ascii="Courier New" w:hAnsi="Courier New" w:cs="Courier New" w:hint="default"/>
+      </w:rPr>
+    </w:lvl>
+    <w:lvl w:ilvl="8" w:tplc="04090005" w:tentative="1">
+      <w:start w:val="1"/>
+      <w:numFmt w:val="bullet"/>
+      <w:lvlText w:val=""/>
+      <w:lvlJc w:val="left"/>
+      <w:pPr>
+        <w:ind w:left="7560" w:hanging="360"/>
+      </w:pPr>
+      <w:rPr>
+        <w:rFonts w:ascii="Wingdings" w:hAnsi="Wingdings" w:hint="default"/>
+      </w:rPr>
+    </w:lvl>
+  </w:abstractNum>
+  <w:abstractNum w:abstractNumId="9" w15:restartNumberingAfterBreak="0">
     <w:nsid w:val="65A77E4A"/>
     <w:multiLevelType w:val="multilevel"/>
     <w:tmpl w:val="863E667E"/>
@@ -2548,7 +4801,120 @@
       </w:rPr>
     </w:lvl>
   </w:abstractNum>
-  <w:abstractNum w:abstractNumId="6" w15:restartNumberingAfterBreak="0">
+  <w:abstractNum w:abstractNumId="10" w15:restartNumberingAfterBreak="0">
+    <w:nsid w:val="67B55318"/>
+    <w:multiLevelType w:val="hybridMultilevel"/>
+    <w:tmpl w:val="2C3423A2"/>
+    <w:lvl w:ilvl="0" w:tplc="04090001">
+      <w:start w:val="1"/>
+      <w:numFmt w:val="bullet"/>
+      <w:lvlText w:val=""/>
+      <w:lvlJc w:val="left"/>
+      <w:pPr>
+        <w:ind w:left="1800" w:hanging="360"/>
+      </w:pPr>
+      <w:rPr>
+        <w:rFonts w:ascii="Symbol" w:hAnsi="Symbol" w:hint="default"/>
+      </w:rPr>
+    </w:lvl>
+    <w:lvl w:ilvl="1" w:tplc="04090003" w:tentative="1">
+      <w:start w:val="1"/>
+      <w:numFmt w:val="bullet"/>
+      <w:lvlText w:val="o"/>
+      <w:lvlJc w:val="left"/>
+      <w:pPr>
+        <w:ind w:left="2520" w:hanging="360"/>
+      </w:pPr>
+      <w:rPr>
+        <w:rFonts w:ascii="Courier New" w:hAnsi="Courier New" w:cs="Courier New" w:hint="default"/>
+      </w:rPr>
+    </w:lvl>
+    <w:lvl w:ilvl="2" w:tplc="04090005" w:tentative="1">
+      <w:start w:val="1"/>
+      <w:numFmt w:val="bullet"/>
+      <w:lvlText w:val=""/>
+      <w:lvlJc w:val="left"/>
+      <w:pPr>
+        <w:ind w:left="3240" w:hanging="360"/>
+      </w:pPr>
+      <w:rPr>
+        <w:rFonts w:ascii="Wingdings" w:hAnsi="Wingdings" w:hint="default"/>
+      </w:rPr>
+    </w:lvl>
+    <w:lvl w:ilvl="3" w:tplc="04090001" w:tentative="1">
+      <w:start w:val="1"/>
+      <w:numFmt w:val="bullet"/>
+      <w:lvlText w:val=""/>
+      <w:lvlJc w:val="left"/>
+      <w:pPr>
+        <w:ind w:left="3960" w:hanging="360"/>
+      </w:pPr>
+      <w:rPr>
+        <w:rFonts w:ascii="Symbol" w:hAnsi="Symbol" w:hint="default"/>
+      </w:rPr>
+    </w:lvl>
+    <w:lvl w:ilvl="4" w:tplc="04090003" w:tentative="1">
+      <w:start w:val="1"/>
+      <w:numFmt w:val="bullet"/>
+      <w:lvlText w:val="o"/>
+      <w:lvlJc w:val="left"/>
+      <w:pPr>
+        <w:ind w:left="4680" w:hanging="360"/>
+      </w:pPr>
+      <w:rPr>
+        <w:rFonts w:ascii="Courier New" w:hAnsi="Courier New" w:cs="Courier New" w:hint="default"/>
+      </w:rPr>
+    </w:lvl>
+    <w:lvl w:ilvl="5" w:tplc="04090005" w:tentative="1">
+      <w:start w:val="1"/>
+      <w:numFmt w:val="bullet"/>
+      <w:lvlText w:val=""/>
+      <w:lvlJc w:val="left"/>
+      <w:pPr>
+        <w:ind w:left="5400" w:hanging="360"/>
+      </w:pPr>
+      <w:rPr>
+        <w:rFonts w:ascii="Wingdings" w:hAnsi="Wingdings" w:hint="default"/>
+      </w:rPr>
+    </w:lvl>
+    <w:lvl w:ilvl="6" w:tplc="04090001" w:tentative="1">
+      <w:start w:val="1"/>
+      <w:numFmt w:val="bullet"/>
+      <w:lvlText w:val=""/>
+      <w:lvlJc w:val="left"/>
+      <w:pPr>
+        <w:ind w:left="6120" w:hanging="360"/>
+      </w:pPr>
+      <w:rPr>
+        <w:rFonts w:ascii="Symbol" w:hAnsi="Symbol" w:hint="default"/>
+      </w:rPr>
+    </w:lvl>
+    <w:lvl w:ilvl="7" w:tplc="04090003" w:tentative="1">
+      <w:start w:val="1"/>
+      <w:numFmt w:val="bullet"/>
+      <w:lvlText w:val="o"/>
+      <w:lvlJc w:val="left"/>
+      <w:pPr>
+        <w:ind w:left="6840" w:hanging="360"/>
+      </w:pPr>
+      <w:rPr>
+        <w:rFonts w:ascii="Courier New" w:hAnsi="Courier New" w:cs="Courier New" w:hint="default"/>
+      </w:rPr>
+    </w:lvl>
+    <w:lvl w:ilvl="8" w:tplc="04090005" w:tentative="1">
+      <w:start w:val="1"/>
+      <w:numFmt w:val="bullet"/>
+      <w:lvlText w:val=""/>
+      <w:lvlJc w:val="left"/>
+      <w:pPr>
+        <w:ind w:left="7560" w:hanging="360"/>
+      </w:pPr>
+      <w:rPr>
+        <w:rFonts w:ascii="Wingdings" w:hAnsi="Wingdings" w:hint="default"/>
+      </w:rPr>
+    </w:lvl>
+  </w:abstractNum>
+  <w:abstractNum w:abstractNumId="11" w15:restartNumberingAfterBreak="0">
     <w:nsid w:val="6A8F2C2A"/>
     <w:multiLevelType w:val="multilevel"/>
     <w:tmpl w:val="101C48B8"/>
@@ -2698,13 +5064,13 @@
     </w:lvl>
   </w:abstractNum>
   <w:num w:numId="1" w16cid:durableId="394552533">
-    <w:abstractNumId w:val="3"/>
+    <w:abstractNumId w:val="4"/>
   </w:num>
   <w:num w:numId="2" w16cid:durableId="1133518415">
     <w:abstractNumId w:val="0"/>
   </w:num>
   <w:num w:numId="3" w16cid:durableId="1137065357">
-    <w:abstractNumId w:val="5"/>
+    <w:abstractNumId w:val="9"/>
   </w:num>
   <w:num w:numId="4" w16cid:durableId="1193149916">
     <w:abstractNumId w:val="2"/>
@@ -2713,10 +5079,25 @@
     <w:abstractNumId w:val="1"/>
   </w:num>
   <w:num w:numId="6" w16cid:durableId="243875475">
+    <w:abstractNumId w:val="11"/>
+  </w:num>
+  <w:num w:numId="7" w16cid:durableId="1033772351">
+    <w:abstractNumId w:val="7"/>
+  </w:num>
+  <w:num w:numId="8" w16cid:durableId="234820412">
+    <w:abstractNumId w:val="3"/>
+  </w:num>
+  <w:num w:numId="9" w16cid:durableId="1601797994">
+    <w:abstractNumId w:val="10"/>
+  </w:num>
+  <w:num w:numId="10" w16cid:durableId="1588734006">
     <w:abstractNumId w:val="6"/>
   </w:num>
-  <w:num w:numId="7" w16cid:durableId="1033772351">
-    <w:abstractNumId w:val="4"/>
+  <w:num w:numId="11" w16cid:durableId="264728949">
+    <w:abstractNumId w:val="8"/>
+  </w:num>
+  <w:num w:numId="12" w16cid:durableId="71776333">
+    <w:abstractNumId w:val="5"/>
   </w:num>
 </w:numbering>
 </file>

</xml_diff>